<commit_message>
HMKE word and excel updated
</commit_message>
<xml_diff>
--- a/hmke-fo-dokumentum.docx
+++ b/hmke-fo-dokumentum.docx
@@ -1,6 +1,6 @@
 
 <file path=word/document.xml><?xml version="1.0" encoding="utf-8"?>
-<w:document xmlns:wpc="http://schemas.microsoft.com/office/word/2010/wordprocessingCanvas" xmlns:cx="http://schemas.microsoft.com/office/drawing/2014/chartex" xmlns:cx1="http://schemas.microsoft.com/office/drawing/2015/9/8/chartex" xmlns:cx2="http://schemas.microsoft.com/office/drawing/2015/10/21/chartex" xmlns:cx3="http://schemas.microsoft.com/office/drawing/2016/5/9/chartex" xmlns:cx4="http://schemas.microsoft.com/office/drawing/2016/5/10/chartex" xmlns:cx5="http://schemas.microsoft.com/office/drawing/2016/5/11/chartex" xmlns:cx6="http://schemas.microsoft.com/office/drawing/2016/5/12/chartex" xmlns:cx7="http://schemas.microsoft.com/office/drawing/2016/5/13/chartex" xmlns:cx8="http://schemas.microsoft.com/office/drawing/2016/5/14/chartex" xmlns:mc="http://schemas.openxmlformats.org/markup-compatibility/2006" xmlns:aink="http://schemas.microsoft.com/office/drawing/2016/ink" xmlns:am3d="http://schemas.microsoft.com/office/drawing/2017/model3d" xmlns:o="urn:schemas-microsoft-com:office:office" xmlns:r="http://schemas.openxmlformats.org/officeDocument/2006/relationships" xmlns:m="http://schemas.openxmlformats.org/officeDocument/2006/math" xmlns:v="urn:schemas-microsoft-com:vml" xmlns:wp14="http://schemas.microsoft.com/office/word/2010/wordprocessingDrawing" xmlns:wp="http://schemas.openxmlformats.org/drawingml/2006/wordprocessingDrawing" xmlns:w10="urn:schemas-microsoft-com:office:word" xmlns:w="http://schemas.openxmlformats.org/wordprocessingml/2006/main" xmlns:w14="http://schemas.microsoft.com/office/word/2010/wordml" xmlns:w15="http://schemas.microsoft.com/office/word/2012/wordml" xmlns:w16cex="http://schemas.microsoft.com/office/word/2018/wordml/cex" xmlns:w16cid="http://schemas.microsoft.com/office/word/2016/wordml/cid" xmlns:w16="http://schemas.microsoft.com/office/word/2018/wordml" xmlns:w16sdtdh="http://schemas.microsoft.com/office/word/2020/wordml/sdtdatahash" xmlns:w16se="http://schemas.microsoft.com/office/word/2015/wordml/symex" xmlns:wpg="http://schemas.microsoft.com/office/word/2010/wordprocessingGroup" xmlns:wpi="http://schemas.microsoft.com/office/word/2010/wordprocessingInk" xmlns:wne="http://schemas.microsoft.com/office/word/2006/wordml" xmlns:wps="http://schemas.microsoft.com/office/word/2010/wordprocessingShape" mc:Ignorable="w14 w15 w16se w16cid w16 w16cex w16sdtdh wp14">
+<w:document xmlns:wpc="http://schemas.microsoft.com/office/word/2010/wordprocessingCanvas" xmlns:mc="http://schemas.openxmlformats.org/markup-compatibility/2006" xmlns:o="urn:schemas-microsoft-com:office:office" xmlns:r="http://schemas.openxmlformats.org/officeDocument/2006/relationships" xmlns:m="http://schemas.openxmlformats.org/officeDocument/2006/math" xmlns:v="urn:schemas-microsoft-com:vml" xmlns:wp14="http://schemas.microsoft.com/office/word/2010/wordprocessingDrawing" xmlns:wp="http://schemas.openxmlformats.org/drawingml/2006/wordprocessingDrawing" xmlns:w10="urn:schemas-microsoft-com:office:word" xmlns:w="http://schemas.openxmlformats.org/wordprocessingml/2006/main" xmlns:w14="http://schemas.microsoft.com/office/word/2010/wordml" xmlns:w15="http://schemas.microsoft.com/office/word/2012/wordml" xmlns:wpg="http://schemas.microsoft.com/office/word/2010/wordprocessingGroup" xmlns:wpi="http://schemas.microsoft.com/office/word/2010/wordprocessingInk" xmlns:wne="http://schemas.microsoft.com/office/word/2006/wordml" xmlns:wps="http://schemas.microsoft.com/office/word/2010/wordprocessingShape" mc:Ignorable="w14 w15 wp14">
   <w:body>
     <w:p>
       <w:pPr>
@@ -17,12 +17,11 @@
         <w:spacing w:after="753"/>
         <w:ind w:left="852" w:hanging="644"/>
       </w:pPr>
-      <w:proofErr w:type="gramStart"/>
-      <w:r>
-        <w:rPr>
-          <w:sz w:val="36"/>
-        </w:rPr>
-        <w:t xml:space="preserve">A </w:t>
+      <w:r>
+        <w:rPr>
+          <w:sz w:val="36"/>
+        </w:rPr>
+        <w:t>A</w:t>
       </w:r>
       <w:r>
         <w:rPr>
@@ -39,18 +38,51 @@
         </w:rPr>
         <w:t>{</w:t>
       </w:r>
-      <w:proofErr w:type="gramEnd"/>
+      <w:proofErr w:type="gramStart"/>
       <w:r>
         <w:rPr>
           <w:b/>
           <w:color w:val="0000FF"/>
           <w:sz w:val="36"/>
         </w:rPr>
-        <w:t>FELHASZNÁLÁSI HELY CÍME}</w:t>
+        <w:t xml:space="preserve">{ </w:t>
       </w:r>
       <w:r>
         <w:rPr>
           <w:b/>
+          <w:color w:val="0000FF"/>
+          <w:sz w:val="36"/>
+        </w:rPr>
+        <w:t>FELHASZNÁLÁSI</w:t>
+      </w:r>
+      <w:proofErr w:type="gramEnd"/>
+      <w:r>
+        <w:rPr>
+          <w:b/>
+          <w:color w:val="0000FF"/>
+          <w:sz w:val="36"/>
+        </w:rPr>
+        <w:t xml:space="preserve"> HELY CÍME</w:t>
+      </w:r>
+      <w:r>
+        <w:rPr>
+          <w:b/>
+          <w:color w:val="0000FF"/>
+          <w:sz w:val="36"/>
+        </w:rPr>
+        <w:t xml:space="preserve"> }</w:t>
+      </w:r>
+      <w:r>
+        <w:rPr>
+          <w:b/>
+          <w:color w:val="0000FF"/>
+          <w:sz w:val="36"/>
+        </w:rPr>
+        <w:t>}</w:t>
+      </w:r>
+      <w:r>
+        <w:rPr>
+          <w:b/>
           <w:sz w:val="36"/>
         </w:rPr>
         <w:t xml:space="preserve"> </w:t>
@@ -59,13 +91,7 @@
         <w:rPr>
           <w:sz w:val="36"/>
         </w:rPr>
-        <w:t xml:space="preserve"> felhasználási helyen létesítendő háztartási méretű kiserő</w:t>
-      </w:r>
-      <w:r>
-        <w:rPr>
-          <w:sz w:val="36"/>
-        </w:rPr>
-        <w:t>mű csatlakozási dokumentációja.</w:t>
+        <w:t>felhasználási helyen létesítendő háztartási méretű kiserőmű csatlakozási dokumentációja.</w:t>
       </w:r>
     </w:p>
     <w:p>
@@ -78,13 +104,7 @@
         <w:rPr>
           <w:sz w:val="36"/>
         </w:rPr>
-        <w:t xml:space="preserve">Az erőmű </w:t>
-      </w:r>
-      <w:r>
-        <w:rPr>
-          <w:sz w:val="36"/>
-        </w:rPr>
-        <w:t xml:space="preserve">típusa: </w:t>
+        <w:t xml:space="preserve">Az erőmű típusa: </w:t>
       </w:r>
       <w:r>
         <w:rPr>
@@ -116,7 +136,49 @@
           <w:color w:val="0000FF"/>
           <w:sz w:val="36"/>
         </w:rPr>
-        <w:t>{RENDSZERHASZNÁLÓ NEVE}</w:t>
+        <w:t>{</w:t>
+      </w:r>
+      <w:proofErr w:type="gramStart"/>
+      <w:r>
+        <w:rPr>
+          <w:b/>
+          <w:color w:val="0000FF"/>
+          <w:sz w:val="36"/>
+        </w:rPr>
+        <w:t xml:space="preserve">{ </w:t>
+      </w:r>
+      <w:r>
+        <w:rPr>
+          <w:b/>
+          <w:color w:val="0000FF"/>
+          <w:sz w:val="36"/>
+        </w:rPr>
+        <w:t>RENDSZERHASZNÁLÓ</w:t>
+      </w:r>
+      <w:proofErr w:type="gramEnd"/>
+      <w:r>
+        <w:rPr>
+          <w:b/>
+          <w:color w:val="0000FF"/>
+          <w:sz w:val="36"/>
+        </w:rPr>
+        <w:t xml:space="preserve"> NEVE</w:t>
+      </w:r>
+      <w:r>
+        <w:rPr>
+          <w:b/>
+          <w:color w:val="0000FF"/>
+          <w:sz w:val="36"/>
+        </w:rPr>
+        <w:t xml:space="preserve"> }</w:t>
+      </w:r>
+      <w:r>
+        <w:rPr>
+          <w:b/>
+          <w:color w:val="0000FF"/>
+          <w:sz w:val="36"/>
+        </w:rPr>
+        <w:t>}</w:t>
       </w:r>
     </w:p>
     <w:p>
@@ -221,7 +283,7 @@
           <w:b/>
           <w:sz w:val="36"/>
         </w:rPr>
-        <w:t xml:space="preserve">3 </w:t>
+        <w:t xml:space="preserve">. 3 </w:t>
       </w:r>
       <w:proofErr w:type="spellStart"/>
       <w:r>
@@ -231,13 +293,15 @@
         </w:rPr>
         <w:t>em</w:t>
       </w:r>
+      <w:bookmarkStart w:id="0" w:name="_GoBack"/>
+      <w:bookmarkEnd w:id="0"/>
       <w:proofErr w:type="spellEnd"/>
       <w:r>
         <w:rPr>
           <w:b/>
           <w:sz w:val="36"/>
         </w:rPr>
-        <w:t xml:space="preserve"> 21 </w:t>
+        <w:t xml:space="preserve"> 21</w:t>
       </w:r>
     </w:p>
     <w:p>
@@ -256,13 +320,7 @@
         <w:rPr>
           <w:sz w:val="36"/>
         </w:rPr>
-        <w:t>MMK kamarai szám</w:t>
-      </w:r>
-      <w:r>
-        <w:rPr>
-          <w:sz w:val="36"/>
-        </w:rPr>
-        <w:t>:</w:t>
+        <w:t>MMK kamarai szám:</w:t>
       </w:r>
       <w:r>
         <w:rPr>
@@ -317,7 +375,25 @@
           <w:color w:val="0000FF"/>
           <w:sz w:val="36"/>
         </w:rPr>
-        <w:t>{RENDSZERHASZNÁLÓ NEVE}</w:t>
+        <w:t>{</w:t>
+      </w:r>
+      <w:proofErr w:type="gramStart"/>
+      <w:r>
+        <w:rPr>
+          <w:b/>
+          <w:color w:val="0000FF"/>
+          <w:sz w:val="36"/>
+        </w:rPr>
+        <w:t>{ RENDSZERHASZNÁLÓ</w:t>
+      </w:r>
+      <w:proofErr w:type="gramEnd"/>
+      <w:r>
+        <w:rPr>
+          <w:b/>
+          <w:color w:val="0000FF"/>
+          <w:sz w:val="36"/>
+        </w:rPr>
+        <w:t xml:space="preserve"> NEVE }}</w:t>
       </w:r>
     </w:p>
     <w:p>
@@ -346,27 +422,16 @@
           <w:color w:val="0000FF"/>
           <w:sz w:val="36"/>
         </w:rPr>
-        <w:t>{FELHASZNÁLÁSI HELY CÍME}</w:t>
-      </w:r>
+        <w:t>{</w:t>
+      </w:r>
+      <w:proofErr w:type="gramStart"/>
       <w:r>
         <w:rPr>
           <w:b/>
           <w:color w:val="0000FF"/>
           <w:sz w:val="36"/>
         </w:rPr>
-        <w:br/>
-      </w:r>
-      <w:r>
-        <w:rPr>
-          <w:sz w:val="36"/>
-        </w:rPr>
-        <w:t>Elosztói engedélyes:</w:t>
-      </w:r>
-      <w:r>
-        <w:rPr>
-          <w:sz w:val="36"/>
-        </w:rPr>
-        <w:tab/>
+        <w:t xml:space="preserve">{ </w:t>
       </w:r>
       <w:r>
         <w:rPr>
@@ -374,7 +439,92 @@
           <w:color w:val="0000FF"/>
           <w:sz w:val="36"/>
         </w:rPr>
-        <w:t>{KELL RÁ ÚJ OSZLOP EXCELBEN}</w:t>
+        <w:t>FELHASZNÁLÁSI</w:t>
+      </w:r>
+      <w:proofErr w:type="gramEnd"/>
+      <w:r>
+        <w:rPr>
+          <w:b/>
+          <w:color w:val="0000FF"/>
+          <w:sz w:val="36"/>
+        </w:rPr>
+        <w:t xml:space="preserve"> HELY CÍME</w:t>
+      </w:r>
+      <w:r>
+        <w:rPr>
+          <w:b/>
+          <w:color w:val="0000FF"/>
+          <w:sz w:val="36"/>
+        </w:rPr>
+        <w:t xml:space="preserve"> }</w:t>
+      </w:r>
+      <w:r>
+        <w:rPr>
+          <w:b/>
+          <w:color w:val="0000FF"/>
+          <w:sz w:val="36"/>
+        </w:rPr>
+        <w:t>}</w:t>
+      </w:r>
+      <w:r>
+        <w:rPr>
+          <w:b/>
+          <w:color w:val="0000FF"/>
+          <w:sz w:val="36"/>
+        </w:rPr>
+        <w:br/>
+      </w:r>
+      <w:r>
+        <w:rPr>
+          <w:sz w:val="36"/>
+        </w:rPr>
+        <w:t>Elosztói engedélyes:</w:t>
+      </w:r>
+      <w:r>
+        <w:rPr>
+          <w:sz w:val="36"/>
+        </w:rPr>
+        <w:tab/>
+      </w:r>
+      <w:r>
+        <w:rPr>
+          <w:b/>
+          <w:color w:val="0000FF"/>
+          <w:sz w:val="36"/>
+        </w:rPr>
+        <w:t>{</w:t>
+      </w:r>
+      <w:r>
+        <w:rPr>
+          <w:b/>
+          <w:color w:val="0000FF"/>
+          <w:sz w:val="36"/>
+        </w:rPr>
+        <w:t xml:space="preserve">{ </w:t>
+      </w:r>
+      <w:r>
+        <w:rPr>
+          <w:b/>
+          <w:color w:val="0000FF"/>
+          <w:sz w:val="36"/>
+        </w:rPr>
+        <w:t>KELL RÁ ÚJ OSZLOP EXCELBEN</w:t>
+      </w:r>
+      <w:r>
+        <w:rPr>
+          <w:b/>
+          <w:color w:val="0000FF"/>
+          <w:sz w:val="36"/>
+        </w:rPr>
+        <w:t xml:space="preserve"> }</w:t>
+      </w:r>
+      <w:r>
+        <w:rPr>
+          <w:b/>
+          <w:color w:val="0000FF"/>
+          <w:sz w:val="36"/>
+        </w:rPr>
+        <w:t>}</w:t>
       </w:r>
       <w:r>
         <w:rPr>
@@ -450,7 +600,23 @@
           <w:color w:val="70AD47" w:themeColor="accent6"/>
           <w:sz w:val="36"/>
         </w:rPr>
-        <w:t>#napi aktuális dátum</w:t>
+        <w:t>{</w:t>
+      </w:r>
+      <w:proofErr w:type="gramStart"/>
+      <w:r>
+        <w:rPr>
+          <w:color w:val="70AD47" w:themeColor="accent6"/>
+          <w:sz w:val="36"/>
+        </w:rPr>
+        <w:t>{ MA</w:t>
+      </w:r>
+      <w:proofErr w:type="gramEnd"/>
+      <w:r>
+        <w:rPr>
+          <w:color w:val="70AD47" w:themeColor="accent6"/>
+          <w:sz w:val="36"/>
+        </w:rPr>
+        <w:t xml:space="preserve"> }}</w:t>
       </w:r>
     </w:p>
     <w:p>
@@ -521,6 +687,7 @@
       <w:r>
         <w:rPr>
           <w:noProof/>
+          <w:lang w:val="en-US" w:eastAsia="en-US"/>
         </w:rPr>
         <mc:AlternateContent>
           <mc:Choice Requires="wpg">
@@ -596,7 +763,7 @@
               </wp:inline>
             </w:drawing>
           </mc:Choice>
-          <mc:Fallback xmlns:a="http://schemas.openxmlformats.org/drawingml/2006/main">
+          <mc:Fallback xmlns:a="http://schemas.openxmlformats.org/drawingml/2006/main" xmlns:w16se="http://schemas.microsoft.com/office/word/2015/wordml/symex" xmlns:w16sdtdh="http://schemas.microsoft.com/office/word/2020/wordml/sdtdatahash" xmlns:w16="http://schemas.microsoft.com/office/word/2018/wordml" xmlns:w16cid="http://schemas.microsoft.com/office/word/2016/wordml/cid" xmlns:w16cex="http://schemas.microsoft.com/office/word/2018/wordml/cex" xmlns:am3d="http://schemas.microsoft.com/office/drawing/2017/model3d" xmlns:aink="http://schemas.microsoft.com/office/drawing/2016/ink" xmlns:cx8="http://schemas.microsoft.com/office/drawing/2016/5/14/chartex" xmlns:cx7="http://schemas.microsoft.com/office/drawing/2016/5/13/chartex" xmlns:cx6="http://schemas.microsoft.com/office/drawing/2016/5/12/chartex" xmlns:cx5="http://schemas.microsoft.com/office/drawing/2016/5/11/chartex" xmlns:cx4="http://schemas.microsoft.com/office/drawing/2016/5/10/chartex" xmlns:cx3="http://schemas.microsoft.com/office/drawing/2016/5/9/chartex" xmlns:cx2="http://schemas.microsoft.com/office/drawing/2015/10/21/chartex" xmlns:cx1="http://schemas.microsoft.com/office/drawing/2015/9/8/chartex" xmlns:cx="http://schemas.microsoft.com/office/drawing/2014/chartex">
             <w:pict>
               <v:group id="Group 4791" style="width:394.402pt;height:1.875pt;mso-position-horizontal-relative:char;mso-position-vertical-relative:line" coordsize="50089,238">
                 <v:shape id="Shape 52" style="position:absolute;width:50089;height:0;left:0;top:0;" coordsize="5008906,0" path="m0,0l5008906,0">
@@ -642,6 +809,7 @@
       <w:r>
         <w:rPr>
           <w:noProof/>
+          <w:lang w:val="en-US" w:eastAsia="en-US"/>
         </w:rPr>
         <mc:AlternateContent>
           <mc:Choice Requires="wpg">
@@ -717,7 +885,7 @@
               </wp:inline>
             </w:drawing>
           </mc:Choice>
-          <mc:Fallback xmlns:a="http://schemas.openxmlformats.org/drawingml/2006/main">
+          <mc:Fallback xmlns:a="http://schemas.openxmlformats.org/drawingml/2006/main" xmlns:w16se="http://schemas.microsoft.com/office/word/2015/wordml/symex" xmlns:w16sdtdh="http://schemas.microsoft.com/office/word/2020/wordml/sdtdatahash" xmlns:w16="http://schemas.microsoft.com/office/word/2018/wordml" xmlns:w16cid="http://schemas.microsoft.com/office/word/2016/wordml/cid" xmlns:w16cex="http://schemas.microsoft.com/office/word/2018/wordml/cex" xmlns:am3d="http://schemas.microsoft.com/office/drawing/2017/model3d" xmlns:aink="http://schemas.microsoft.com/office/drawing/2016/ink" xmlns:cx8="http://schemas.microsoft.com/office/drawing/2016/5/14/chartex" xmlns:cx7="http://schemas.microsoft.com/office/drawing/2016/5/13/chartex" xmlns:cx6="http://schemas.microsoft.com/office/drawing/2016/5/12/chartex" xmlns:cx5="http://schemas.microsoft.com/office/drawing/2016/5/11/chartex" xmlns:cx4="http://schemas.microsoft.com/office/drawing/2016/5/10/chartex" xmlns:cx3="http://schemas.microsoft.com/office/drawing/2016/5/9/chartex" xmlns:cx2="http://schemas.microsoft.com/office/drawing/2015/10/21/chartex" xmlns:cx1="http://schemas.microsoft.com/office/drawing/2015/9/8/chartex" xmlns:cx="http://schemas.microsoft.com/office/drawing/2014/chartex">
             <w:pict>
               <v:group id="Group 4792" style="width:80.968pt;height:1.875pt;mso-position-horizontal-relative:char;mso-position-vertical-relative:line" coordsize="10282,238">
                 <v:shape id="Shape 55" style="position:absolute;width:10282;height:0;left:0;top:0;" coordsize="1028294,0" path="m0,0l1028294,0">
@@ -760,6 +928,7 @@
       <w:r>
         <w:rPr>
           <w:noProof/>
+          <w:lang w:val="en-US" w:eastAsia="en-US"/>
         </w:rPr>
         <mc:AlternateContent>
           <mc:Choice Requires="wpg">
@@ -835,7 +1004,7 @@
               </wp:inline>
             </w:drawing>
           </mc:Choice>
-          <mc:Fallback xmlns:a="http://schemas.openxmlformats.org/drawingml/2006/main">
+          <mc:Fallback xmlns:a="http://schemas.openxmlformats.org/drawingml/2006/main" xmlns:w16se="http://schemas.microsoft.com/office/word/2015/wordml/symex" xmlns:w16sdtdh="http://schemas.microsoft.com/office/word/2020/wordml/sdtdatahash" xmlns:w16="http://schemas.microsoft.com/office/word/2018/wordml" xmlns:w16cid="http://schemas.microsoft.com/office/word/2016/wordml/cid" xmlns:w16cex="http://schemas.microsoft.com/office/word/2018/wordml/cex" xmlns:am3d="http://schemas.microsoft.com/office/drawing/2017/model3d" xmlns:aink="http://schemas.microsoft.com/office/drawing/2016/ink" xmlns:cx8="http://schemas.microsoft.com/office/drawing/2016/5/14/chartex" xmlns:cx7="http://schemas.microsoft.com/office/drawing/2016/5/13/chartex" xmlns:cx6="http://schemas.microsoft.com/office/drawing/2016/5/12/chartex" xmlns:cx5="http://schemas.microsoft.com/office/drawing/2016/5/11/chartex" xmlns:cx4="http://schemas.microsoft.com/office/drawing/2016/5/10/chartex" xmlns:cx3="http://schemas.microsoft.com/office/drawing/2016/5/9/chartex" xmlns:cx2="http://schemas.microsoft.com/office/drawing/2015/10/21/chartex" xmlns:cx1="http://schemas.microsoft.com/office/drawing/2015/9/8/chartex" xmlns:cx="http://schemas.microsoft.com/office/drawing/2014/chartex">
             <w:pict>
               <v:group id="Group 4793" style="width:72.436pt;height:1.875pt;mso-position-horizontal-relative:char;mso-position-vertical-relative:line" coordsize="9199,238">
                 <v:shape id="Shape 58" style="position:absolute;width:9199;height:0;left:0;top:0;" coordsize="919937,0" path="m0,0l919937,0">
@@ -878,6 +1047,7 @@
       <w:r>
         <w:rPr>
           <w:noProof/>
+          <w:lang w:val="en-US" w:eastAsia="en-US"/>
         </w:rPr>
         <mc:AlternateContent>
           <mc:Choice Requires="wpg">
@@ -953,7 +1123,7 @@
               </wp:inline>
             </w:drawing>
           </mc:Choice>
-          <mc:Fallback xmlns:a="http://schemas.openxmlformats.org/drawingml/2006/main">
+          <mc:Fallback xmlns:a="http://schemas.openxmlformats.org/drawingml/2006/main" xmlns:w16se="http://schemas.microsoft.com/office/word/2015/wordml/symex" xmlns:w16sdtdh="http://schemas.microsoft.com/office/word/2020/wordml/sdtdatahash" xmlns:w16="http://schemas.microsoft.com/office/word/2018/wordml" xmlns:w16cid="http://schemas.microsoft.com/office/word/2016/wordml/cid" xmlns:w16cex="http://schemas.microsoft.com/office/word/2018/wordml/cex" xmlns:am3d="http://schemas.microsoft.com/office/drawing/2017/model3d" xmlns:aink="http://schemas.microsoft.com/office/drawing/2016/ink" xmlns:cx8="http://schemas.microsoft.com/office/drawing/2016/5/14/chartex" xmlns:cx7="http://schemas.microsoft.com/office/drawing/2016/5/13/chartex" xmlns:cx6="http://schemas.microsoft.com/office/drawing/2016/5/12/chartex" xmlns:cx5="http://schemas.microsoft.com/office/drawing/2016/5/11/chartex" xmlns:cx4="http://schemas.microsoft.com/office/drawing/2016/5/10/chartex" xmlns:cx3="http://schemas.microsoft.com/office/drawing/2016/5/9/chartex" xmlns:cx2="http://schemas.microsoft.com/office/drawing/2015/10/21/chartex" xmlns:cx1="http://schemas.microsoft.com/office/drawing/2015/9/8/chartex" xmlns:cx="http://schemas.microsoft.com/office/drawing/2014/chartex">
             <w:pict>
               <v:group id="Group 4794" style="width:141.646pt;height:1.875pt;mso-position-horizontal-relative:char;mso-position-vertical-relative:line" coordsize="17989,238">
                 <v:shape id="Shape 61" style="position:absolute;width:17989;height:0;left:0;top:0;" coordsize="1798904,0" path="m0,0l1798904,0">
@@ -999,6 +1169,7 @@
       <w:r>
         <w:rPr>
           <w:noProof/>
+          <w:lang w:val="en-US" w:eastAsia="en-US"/>
         </w:rPr>
         <mc:AlternateContent>
           <mc:Choice Requires="wpg">
@@ -1074,7 +1245,7 @@
               </wp:inline>
             </w:drawing>
           </mc:Choice>
-          <mc:Fallback xmlns:a="http://schemas.openxmlformats.org/drawingml/2006/main">
+          <mc:Fallback xmlns:a="http://schemas.openxmlformats.org/drawingml/2006/main" xmlns:w16se="http://schemas.microsoft.com/office/word/2015/wordml/symex" xmlns:w16sdtdh="http://schemas.microsoft.com/office/word/2020/wordml/sdtdatahash" xmlns:w16="http://schemas.microsoft.com/office/word/2018/wordml" xmlns:w16cid="http://schemas.microsoft.com/office/word/2016/wordml/cid" xmlns:w16cex="http://schemas.microsoft.com/office/word/2018/wordml/cex" xmlns:am3d="http://schemas.microsoft.com/office/drawing/2017/model3d" xmlns:aink="http://schemas.microsoft.com/office/drawing/2016/ink" xmlns:cx8="http://schemas.microsoft.com/office/drawing/2016/5/14/chartex" xmlns:cx7="http://schemas.microsoft.com/office/drawing/2016/5/13/chartex" xmlns:cx6="http://schemas.microsoft.com/office/drawing/2016/5/12/chartex" xmlns:cx5="http://schemas.microsoft.com/office/drawing/2016/5/11/chartex" xmlns:cx4="http://schemas.microsoft.com/office/drawing/2016/5/10/chartex" xmlns:cx3="http://schemas.microsoft.com/office/drawing/2016/5/9/chartex" xmlns:cx2="http://schemas.microsoft.com/office/drawing/2015/10/21/chartex" xmlns:cx1="http://schemas.microsoft.com/office/drawing/2015/9/8/chartex" xmlns:cx="http://schemas.microsoft.com/office/drawing/2014/chartex">
             <w:pict>
               <v:group id="Group 4795" style="width:130.738pt;height:1.875pt;mso-position-horizontal-relative:char;mso-position-vertical-relative:line" coordsize="16603,238">
                 <v:shape id="Shape 64" style="position:absolute;width:16603;height:0;left:0;top:0;" coordsize="1660373,0" path="m0,0l1660373,0">
@@ -1120,6 +1291,7 @@
       <w:r>
         <w:rPr>
           <w:noProof/>
+          <w:lang w:val="en-US" w:eastAsia="en-US"/>
         </w:rPr>
         <mc:AlternateContent>
           <mc:Choice Requires="wpg">
@@ -1195,7 +1367,7 @@
               </wp:inline>
             </w:drawing>
           </mc:Choice>
-          <mc:Fallback xmlns:a="http://schemas.openxmlformats.org/drawingml/2006/main">
+          <mc:Fallback xmlns:a="http://schemas.openxmlformats.org/drawingml/2006/main" xmlns:w16se="http://schemas.microsoft.com/office/word/2015/wordml/symex" xmlns:w16sdtdh="http://schemas.microsoft.com/office/word/2020/wordml/sdtdatahash" xmlns:w16="http://schemas.microsoft.com/office/word/2018/wordml" xmlns:w16cid="http://schemas.microsoft.com/office/word/2016/wordml/cid" xmlns:w16cex="http://schemas.microsoft.com/office/word/2018/wordml/cex" xmlns:am3d="http://schemas.microsoft.com/office/drawing/2017/model3d" xmlns:aink="http://schemas.microsoft.com/office/drawing/2016/ink" xmlns:cx8="http://schemas.microsoft.com/office/drawing/2016/5/14/chartex" xmlns:cx7="http://schemas.microsoft.com/office/drawing/2016/5/13/chartex" xmlns:cx6="http://schemas.microsoft.com/office/drawing/2016/5/12/chartex" xmlns:cx5="http://schemas.microsoft.com/office/drawing/2016/5/11/chartex" xmlns:cx4="http://schemas.microsoft.com/office/drawing/2016/5/10/chartex" xmlns:cx3="http://schemas.microsoft.com/office/drawing/2016/5/9/chartex" xmlns:cx2="http://schemas.microsoft.com/office/drawing/2015/10/21/chartex" xmlns:cx1="http://schemas.microsoft.com/office/drawing/2015/9/8/chartex" xmlns:cx="http://schemas.microsoft.com/office/drawing/2014/chartex">
             <w:pict>
               <v:group id="Group 4796" style="width:172.768pt;height:1.875pt;mso-position-horizontal-relative:char;mso-position-vertical-relative:line" coordsize="21941,238">
                 <v:shape id="Shape 67" style="position:absolute;width:21941;height:0;left:0;top:0;" coordsize="2194154,0" path="m0,0l2194154,0">
@@ -1241,6 +1413,7 @@
       <w:r>
         <w:rPr>
           <w:noProof/>
+          <w:lang w:val="en-US" w:eastAsia="en-US"/>
         </w:rPr>
         <mc:AlternateContent>
           <mc:Choice Requires="wpg">
@@ -1316,7 +1489,7 @@
               </wp:inline>
             </w:drawing>
           </mc:Choice>
-          <mc:Fallback xmlns:a="http://schemas.openxmlformats.org/drawingml/2006/main">
+          <mc:Fallback xmlns:a="http://schemas.openxmlformats.org/drawingml/2006/main" xmlns:w16se="http://schemas.microsoft.com/office/word/2015/wordml/symex" xmlns:w16sdtdh="http://schemas.microsoft.com/office/word/2020/wordml/sdtdatahash" xmlns:w16="http://schemas.microsoft.com/office/word/2018/wordml" xmlns:w16cid="http://schemas.microsoft.com/office/word/2016/wordml/cid" xmlns:w16cex="http://schemas.microsoft.com/office/word/2018/wordml/cex" xmlns:am3d="http://schemas.microsoft.com/office/drawing/2017/model3d" xmlns:aink="http://schemas.microsoft.com/office/drawing/2016/ink" xmlns:cx8="http://schemas.microsoft.com/office/drawing/2016/5/14/chartex" xmlns:cx7="http://schemas.microsoft.com/office/drawing/2016/5/13/chartex" xmlns:cx6="http://schemas.microsoft.com/office/drawing/2016/5/12/chartex" xmlns:cx5="http://schemas.microsoft.com/office/drawing/2016/5/11/chartex" xmlns:cx4="http://schemas.microsoft.com/office/drawing/2016/5/10/chartex" xmlns:cx3="http://schemas.microsoft.com/office/drawing/2016/5/9/chartex" xmlns:cx2="http://schemas.microsoft.com/office/drawing/2015/10/21/chartex" xmlns:cx1="http://schemas.microsoft.com/office/drawing/2015/9/8/chartex" xmlns:cx="http://schemas.microsoft.com/office/drawing/2014/chartex">
             <w:pict>
               <v:group id="Group 4797" style="width:87.358pt;height:1.875pt;mso-position-horizontal-relative:char;mso-position-vertical-relative:line" coordsize="11094,238">
                 <v:shape id="Shape 70" style="position:absolute;width:11094;height:0;left:0;top:0;" coordsize="1109447,0" path="m0,0l1109447,0">
@@ -1362,6 +1535,7 @@
       <w:r>
         <w:rPr>
           <w:noProof/>
+          <w:lang w:val="en-US" w:eastAsia="en-US"/>
         </w:rPr>
         <mc:AlternateContent>
           <mc:Choice Requires="wpg">
@@ -1437,7 +1611,7 @@
               </wp:inline>
             </w:drawing>
           </mc:Choice>
-          <mc:Fallback xmlns:a="http://schemas.openxmlformats.org/drawingml/2006/main">
+          <mc:Fallback xmlns:a="http://schemas.openxmlformats.org/drawingml/2006/main" xmlns:w16se="http://schemas.microsoft.com/office/word/2015/wordml/symex" xmlns:w16sdtdh="http://schemas.microsoft.com/office/word/2020/wordml/sdtdatahash" xmlns:w16="http://schemas.microsoft.com/office/word/2018/wordml" xmlns:w16cid="http://schemas.microsoft.com/office/word/2016/wordml/cid" xmlns:w16cex="http://schemas.microsoft.com/office/word/2018/wordml/cex" xmlns:am3d="http://schemas.microsoft.com/office/drawing/2017/model3d" xmlns:aink="http://schemas.microsoft.com/office/drawing/2016/ink" xmlns:cx8="http://schemas.microsoft.com/office/drawing/2016/5/14/chartex" xmlns:cx7="http://schemas.microsoft.com/office/drawing/2016/5/13/chartex" xmlns:cx6="http://schemas.microsoft.com/office/drawing/2016/5/12/chartex" xmlns:cx5="http://schemas.microsoft.com/office/drawing/2016/5/11/chartex" xmlns:cx4="http://schemas.microsoft.com/office/drawing/2016/5/10/chartex" xmlns:cx3="http://schemas.microsoft.com/office/drawing/2016/5/9/chartex" xmlns:cx2="http://schemas.microsoft.com/office/drawing/2015/10/21/chartex" xmlns:cx1="http://schemas.microsoft.com/office/drawing/2015/9/8/chartex" xmlns:cx="http://schemas.microsoft.com/office/drawing/2014/chartex">
             <w:pict>
               <v:group id="Group 4798" style="width:151.456pt;height:1.875pt;mso-position-horizontal-relative:char;mso-position-vertical-relative:line" coordsize="19234,238">
                 <v:shape id="Shape 73" style="position:absolute;width:19234;height:0;left:0;top:0;" coordsize="1923492,0" path="m0,0l1923492,0">
@@ -1483,6 +1657,7 @@
       <w:r>
         <w:rPr>
           <w:noProof/>
+          <w:lang w:val="en-US" w:eastAsia="en-US"/>
         </w:rPr>
         <mc:AlternateContent>
           <mc:Choice Requires="wpg">
@@ -1558,7 +1733,7 @@
               </wp:inline>
             </w:drawing>
           </mc:Choice>
-          <mc:Fallback xmlns:a="http://schemas.openxmlformats.org/drawingml/2006/main">
+          <mc:Fallback xmlns:a="http://schemas.openxmlformats.org/drawingml/2006/main" xmlns:w16se="http://schemas.microsoft.com/office/word/2015/wordml/symex" xmlns:w16sdtdh="http://schemas.microsoft.com/office/word/2020/wordml/sdtdatahash" xmlns:w16="http://schemas.microsoft.com/office/word/2018/wordml" xmlns:w16cid="http://schemas.microsoft.com/office/word/2016/wordml/cid" xmlns:w16cex="http://schemas.microsoft.com/office/word/2018/wordml/cex" xmlns:am3d="http://schemas.microsoft.com/office/drawing/2017/model3d" xmlns:aink="http://schemas.microsoft.com/office/drawing/2016/ink" xmlns:cx8="http://schemas.microsoft.com/office/drawing/2016/5/14/chartex" xmlns:cx7="http://schemas.microsoft.com/office/drawing/2016/5/13/chartex" xmlns:cx6="http://schemas.microsoft.com/office/drawing/2016/5/12/chartex" xmlns:cx5="http://schemas.microsoft.com/office/drawing/2016/5/11/chartex" xmlns:cx4="http://schemas.microsoft.com/office/drawing/2016/5/10/chartex" xmlns:cx3="http://schemas.microsoft.com/office/drawing/2016/5/9/chartex" xmlns:cx2="http://schemas.microsoft.com/office/drawing/2015/10/21/chartex" xmlns:cx1="http://schemas.microsoft.com/office/drawing/2015/9/8/chartex" xmlns:cx="http://schemas.microsoft.com/office/drawing/2014/chartex">
             <w:pict>
               <v:group id="Group 4799" style="width:158.71pt;height:1.875pt;mso-position-horizontal-relative:char;mso-position-vertical-relative:line" coordsize="20156,238">
                 <v:shape id="Shape 76" style="position:absolute;width:20156;height:0;left:0;top:0;" coordsize="2015617,0" path="m0,0l2015617,0">
@@ -1604,6 +1779,7 @@
       <w:r>
         <w:rPr>
           <w:noProof/>
+          <w:lang w:val="en-US" w:eastAsia="en-US"/>
         </w:rPr>
         <mc:AlternateContent>
           <mc:Choice Requires="wpg">
@@ -1679,7 +1855,7 @@
               </wp:inline>
             </w:drawing>
           </mc:Choice>
-          <mc:Fallback xmlns:a="http://schemas.openxmlformats.org/drawingml/2006/main">
+          <mc:Fallback xmlns:a="http://schemas.openxmlformats.org/drawingml/2006/main" xmlns:w16se="http://schemas.microsoft.com/office/word/2015/wordml/symex" xmlns:w16sdtdh="http://schemas.microsoft.com/office/word/2020/wordml/sdtdatahash" xmlns:w16="http://schemas.microsoft.com/office/word/2018/wordml" xmlns:w16cid="http://schemas.microsoft.com/office/word/2016/wordml/cid" xmlns:w16cex="http://schemas.microsoft.com/office/word/2018/wordml/cex" xmlns:am3d="http://schemas.microsoft.com/office/drawing/2017/model3d" xmlns:aink="http://schemas.microsoft.com/office/drawing/2016/ink" xmlns:cx8="http://schemas.microsoft.com/office/drawing/2016/5/14/chartex" xmlns:cx7="http://schemas.microsoft.com/office/drawing/2016/5/13/chartex" xmlns:cx6="http://schemas.microsoft.com/office/drawing/2016/5/12/chartex" xmlns:cx5="http://schemas.microsoft.com/office/drawing/2016/5/11/chartex" xmlns:cx4="http://schemas.microsoft.com/office/drawing/2016/5/10/chartex" xmlns:cx3="http://schemas.microsoft.com/office/drawing/2016/5/9/chartex" xmlns:cx2="http://schemas.microsoft.com/office/drawing/2015/10/21/chartex" xmlns:cx1="http://schemas.microsoft.com/office/drawing/2015/9/8/chartex" xmlns:cx="http://schemas.microsoft.com/office/drawing/2014/chartex">
             <w:pict>
               <v:group id="Group 4800" style="width:35.446pt;height:1.875pt;mso-position-horizontal-relative:char;mso-position-vertical-relative:line" coordsize="4501,238">
                 <v:shape id="Shape 79" style="position:absolute;width:4501;height:0;left:0;top:0;" coordsize="450164,0" path="m0,0l450164,0">
@@ -1714,13 +1890,7 @@
         <w:rPr>
           <w:sz w:val="36"/>
         </w:rPr>
-        <w:t>2.8 A ter</w:t>
-      </w:r>
-      <w:r>
-        <w:rPr>
-          <w:sz w:val="36"/>
-        </w:rPr>
-        <w:t>melő berendezés kialakítása</w:t>
+        <w:t>2.8 A termelő berendezés kialakítása</w:t>
       </w:r>
       <w:r>
         <w:rPr>
@@ -1731,6 +1901,7 @@
       <w:r>
         <w:rPr>
           <w:noProof/>
+          <w:lang w:val="en-US" w:eastAsia="en-US"/>
         </w:rPr>
         <mc:AlternateContent>
           <mc:Choice Requires="wpg">
@@ -1806,7 +1977,7 @@
               </wp:inline>
             </w:drawing>
           </mc:Choice>
-          <mc:Fallback xmlns:a="http://schemas.openxmlformats.org/drawingml/2006/main">
+          <mc:Fallback xmlns:a="http://schemas.openxmlformats.org/drawingml/2006/main" xmlns:w16se="http://schemas.microsoft.com/office/word/2015/wordml/symex" xmlns:w16sdtdh="http://schemas.microsoft.com/office/word/2020/wordml/sdtdatahash" xmlns:w16="http://schemas.microsoft.com/office/word/2018/wordml" xmlns:w16cid="http://schemas.microsoft.com/office/word/2016/wordml/cid" xmlns:w16cex="http://schemas.microsoft.com/office/word/2018/wordml/cex" xmlns:am3d="http://schemas.microsoft.com/office/drawing/2017/model3d" xmlns:aink="http://schemas.microsoft.com/office/drawing/2016/ink" xmlns:cx8="http://schemas.microsoft.com/office/drawing/2016/5/14/chartex" xmlns:cx7="http://schemas.microsoft.com/office/drawing/2016/5/13/chartex" xmlns:cx6="http://schemas.microsoft.com/office/drawing/2016/5/12/chartex" xmlns:cx5="http://schemas.microsoft.com/office/drawing/2016/5/11/chartex" xmlns:cx4="http://schemas.microsoft.com/office/drawing/2016/5/10/chartex" xmlns:cx3="http://schemas.microsoft.com/office/drawing/2016/5/9/chartex" xmlns:cx2="http://schemas.microsoft.com/office/drawing/2015/10/21/chartex" xmlns:cx1="http://schemas.microsoft.com/office/drawing/2015/9/8/chartex" xmlns:cx="http://schemas.microsoft.com/office/drawing/2014/chartex">
             <w:pict>
               <v:group id="Group 4801" style="width:184.108pt;height:1.875pt;mso-position-horizontal-relative:char;mso-position-vertical-relative:line" coordsize="23381,238">
                 <v:shape id="Shape 82" style="position:absolute;width:23381;height:0;left:0;top:0;" coordsize="2338172,0" path="m0,0l2338172,0">
@@ -1849,6 +2020,7 @@
       <w:r>
         <w:rPr>
           <w:noProof/>
+          <w:lang w:val="en-US" w:eastAsia="en-US"/>
         </w:rPr>
         <mc:AlternateContent>
           <mc:Choice Requires="wpg">
@@ -1924,7 +2096,7 @@
               </wp:inline>
             </w:drawing>
           </mc:Choice>
-          <mc:Fallback xmlns:a="http://schemas.openxmlformats.org/drawingml/2006/main">
+          <mc:Fallback xmlns:a="http://schemas.openxmlformats.org/drawingml/2006/main" xmlns:w16se="http://schemas.microsoft.com/office/word/2015/wordml/symex" xmlns:w16sdtdh="http://schemas.microsoft.com/office/word/2020/wordml/sdtdatahash" xmlns:w16="http://schemas.microsoft.com/office/word/2018/wordml" xmlns:w16cid="http://schemas.microsoft.com/office/word/2016/wordml/cid" xmlns:w16cex="http://schemas.microsoft.com/office/word/2018/wordml/cex" xmlns:am3d="http://schemas.microsoft.com/office/drawing/2017/model3d" xmlns:aink="http://schemas.microsoft.com/office/drawing/2016/ink" xmlns:cx8="http://schemas.microsoft.com/office/drawing/2016/5/14/chartex" xmlns:cx7="http://schemas.microsoft.com/office/drawing/2016/5/13/chartex" xmlns:cx6="http://schemas.microsoft.com/office/drawing/2016/5/12/chartex" xmlns:cx5="http://schemas.microsoft.com/office/drawing/2016/5/11/chartex" xmlns:cx4="http://schemas.microsoft.com/office/drawing/2016/5/10/chartex" xmlns:cx3="http://schemas.microsoft.com/office/drawing/2016/5/9/chartex" xmlns:cx2="http://schemas.microsoft.com/office/drawing/2015/10/21/chartex" xmlns:cx1="http://schemas.microsoft.com/office/drawing/2015/9/8/chartex" xmlns:cx="http://schemas.microsoft.com/office/drawing/2014/chartex">
             <w:pict>
               <v:group id="Group 4802" style="width:276.016pt;height:1.875pt;mso-position-horizontal-relative:char;mso-position-vertical-relative:line" coordsize="35054,238">
                 <v:shape id="Shape 85" style="position:absolute;width:35054;height:0;left:0;top:0;" coordsize="3505404,0" path="m0,0l3505404,0">
@@ -2001,8 +2173,6 @@
         <w:tblInd w:w="0" w:type="dxa"/>
         <w:tblCellMar>
           <w:top w:w="79" w:type="dxa"/>
-          <w:left w:w="0" w:type="dxa"/>
-          <w:bottom w:w="0" w:type="dxa"/>
           <w:right w:w="115" w:type="dxa"/>
         </w:tblCellMar>
         <w:tblLook w:val="04A0" w:firstRow="1" w:lastRow="0" w:firstColumn="1" w:lastColumn="0" w:noHBand="0" w:noVBand="1"/>
@@ -2054,7 +2224,27 @@
               <w:rPr>
                 <w:color w:val="4472C4" w:themeColor="accent1"/>
               </w:rPr>
-              <w:t xml:space="preserve"> {PARTNERSZÁM}</w:t>
+              <w:t xml:space="preserve"> {</w:t>
+            </w:r>
+            <w:r>
+              <w:rPr>
+                <w:color w:val="4472C4" w:themeColor="accent1"/>
+              </w:rPr>
+              <w:t xml:space="preserve">{ </w:t>
+            </w:r>
+            <w:proofErr w:type="gramStart"/>
+            <w:r>
+              <w:rPr>
+                <w:color w:val="4472C4" w:themeColor="accent1"/>
+              </w:rPr>
+              <w:t>Partnerszám }</w:t>
+            </w:r>
+            <w:proofErr w:type="gramEnd"/>
+            <w:r>
+              <w:rPr>
+                <w:color w:val="4472C4" w:themeColor="accent1"/>
+              </w:rPr>
+              <w:t>}</w:t>
             </w:r>
           </w:p>
         </w:tc>
@@ -2107,49 +2297,31 @@
               </w:rPr>
               <w:t>{</w:t>
             </w:r>
-            <w:proofErr w:type="spellStart"/>
             <w:r>
               <w:rPr>
                 <w:color w:val="4472C4" w:themeColor="accent1"/>
               </w:rPr>
-              <w:t>Felhasználási</w:t>
-            </w:r>
+              <w:t xml:space="preserve">{ Felhasználási hely </w:t>
+            </w:r>
+            <w:proofErr w:type="gramStart"/>
             <w:r>
               <w:rPr>
                 <w:color w:val="4472C4" w:themeColor="accent1"/>
               </w:rPr>
-              <w:t>_</w:t>
+              <w:t>címe</w:t>
             </w:r>
             <w:r>
               <w:rPr>
                 <w:color w:val="4472C4" w:themeColor="accent1"/>
               </w:rPr>
-              <w:t>hely</w:t>
-            </w:r>
+              <w:t xml:space="preserve"> }</w:t>
+            </w:r>
+            <w:proofErr w:type="gramEnd"/>
             <w:r>
               <w:rPr>
                 <w:color w:val="4472C4" w:themeColor="accent1"/>
               </w:rPr>
-              <w:t>_</w:t>
-            </w:r>
-            <w:r>
-              <w:rPr>
-                <w:color w:val="4472C4" w:themeColor="accent1"/>
-              </w:rPr>
-              <w:t>címe</w:t>
-            </w:r>
-            <w:proofErr w:type="spellEnd"/>
-            <w:r>
-              <w:rPr>
-                <w:color w:val="4472C4" w:themeColor="accent1"/>
-              </w:rPr>
               <w:t>}</w:t>
-            </w:r>
-            <w:r>
-              <w:rPr>
-                <w:color w:val="4472C4" w:themeColor="accent1"/>
-              </w:rPr>
-              <w:t xml:space="preserve"> </w:t>
             </w:r>
           </w:p>
         </w:tc>
@@ -2206,16 +2378,40 @@
               <w:rPr>
                 <w:color w:val="4472C4" w:themeColor="accent1"/>
               </w:rPr>
+              <w:t xml:space="preserve">{ </w:t>
+            </w:r>
+            <w:r>
+              <w:rPr>
+                <w:color w:val="4472C4" w:themeColor="accent1"/>
+              </w:rPr>
               <w:t xml:space="preserve">Felhasználási hely </w:t>
             </w:r>
-            <w:proofErr w:type="spellStart"/>
+            <w:proofErr w:type="gramStart"/>
             <w:r>
               <w:rPr>
                 <w:color w:val="4472C4" w:themeColor="accent1"/>
               </w:rPr>
-              <w:t>azonsító</w:t>
-            </w:r>
-            <w:proofErr w:type="spellEnd"/>
+              <w:t>azon</w:t>
+            </w:r>
+            <w:r>
+              <w:rPr>
+                <w:color w:val="4472C4" w:themeColor="accent1"/>
+              </w:rPr>
+              <w:t>o</w:t>
+            </w:r>
+            <w:r>
+              <w:rPr>
+                <w:color w:val="4472C4" w:themeColor="accent1"/>
+              </w:rPr>
+              <w:t>sító</w:t>
+            </w:r>
+            <w:r>
+              <w:rPr>
+                <w:color w:val="4472C4" w:themeColor="accent1"/>
+              </w:rPr>
+              <w:t xml:space="preserve"> }</w:t>
+            </w:r>
+            <w:proofErr w:type="gramEnd"/>
             <w:r>
               <w:rPr>
                 <w:color w:val="4472C4" w:themeColor="accent1"/>
@@ -2274,8 +2470,28 @@
               <w:rPr>
                 <w:color w:val="4472C4" w:themeColor="accent1"/>
               </w:rPr>
-              <w:t>Érintett elszámolási mérő gyári száma</w:t>
-            </w:r>
+              <w:t xml:space="preserve">{ </w:t>
+            </w:r>
+            <w:r>
+              <w:rPr>
+                <w:color w:val="4472C4" w:themeColor="accent1"/>
+              </w:rPr>
+              <w:t xml:space="preserve">Érintett elszámolási mérő gyári </w:t>
+            </w:r>
+            <w:proofErr w:type="gramStart"/>
+            <w:r>
+              <w:rPr>
+                <w:color w:val="4472C4" w:themeColor="accent1"/>
+              </w:rPr>
+              <w:t>száma</w:t>
+            </w:r>
+            <w:r>
+              <w:rPr>
+                <w:color w:val="4472C4" w:themeColor="accent1"/>
+              </w:rPr>
+              <w:t xml:space="preserve"> }</w:t>
+            </w:r>
+            <w:proofErr w:type="gramEnd"/>
             <w:r>
               <w:rPr>
                 <w:color w:val="4472C4" w:themeColor="accent1"/>
@@ -2334,8 +2550,28 @@
               <w:rPr>
                 <w:color w:val="4472C4" w:themeColor="accent1"/>
               </w:rPr>
-              <w:t>Rendszerhasználó neve</w:t>
-            </w:r>
+              <w:t xml:space="preserve">{ </w:t>
+            </w:r>
+            <w:r>
+              <w:rPr>
+                <w:color w:val="4472C4" w:themeColor="accent1"/>
+              </w:rPr>
+              <w:t xml:space="preserve">Rendszerhasználó </w:t>
+            </w:r>
+            <w:proofErr w:type="gramStart"/>
+            <w:r>
+              <w:rPr>
+                <w:color w:val="4472C4" w:themeColor="accent1"/>
+              </w:rPr>
+              <w:t>neve</w:t>
+            </w:r>
+            <w:r>
+              <w:rPr>
+                <w:color w:val="4472C4" w:themeColor="accent1"/>
+              </w:rPr>
+              <w:t xml:space="preserve"> }</w:t>
+            </w:r>
+            <w:proofErr w:type="gramEnd"/>
             <w:r>
               <w:rPr>
                 <w:color w:val="4472C4" w:themeColor="accent1"/>
@@ -2395,11 +2631,33 @@
             </w:r>
             <w:r>
               <w:rPr>
+                <w:color w:val="4472C4" w:themeColor="accent1"/>
+              </w:rPr>
+              <w:t xml:space="preserve">{ </w:t>
+            </w:r>
+            <w:r>
+              <w:rPr>
                 <w:rFonts w:ascii="Arial" w:hAnsi="Arial" w:cs="Arial"/>
                 <w:color w:val="4472C4" w:themeColor="accent1"/>
               </w:rPr>
-              <w:t>Születési név</w:t>
-            </w:r>
+              <w:t xml:space="preserve">Születési </w:t>
+            </w:r>
+            <w:proofErr w:type="gramStart"/>
+            <w:r>
+              <w:rPr>
+                <w:rFonts w:ascii="Arial" w:hAnsi="Arial" w:cs="Arial"/>
+                <w:color w:val="4472C4" w:themeColor="accent1"/>
+              </w:rPr>
+              <w:t>név</w:t>
+            </w:r>
+            <w:r>
+              <w:rPr>
+                <w:rFonts w:ascii="Arial" w:hAnsi="Arial" w:cs="Arial"/>
+                <w:color w:val="4472C4" w:themeColor="accent1"/>
+              </w:rPr>
+              <w:t xml:space="preserve"> }</w:t>
+            </w:r>
+            <w:proofErr w:type="gramEnd"/>
             <w:r>
               <w:rPr>
                 <w:color w:val="4472C4" w:themeColor="accent1"/>
@@ -2459,11 +2717,33 @@
             </w:r>
             <w:r>
               <w:rPr>
+                <w:color w:val="4472C4" w:themeColor="accent1"/>
+              </w:rPr>
+              <w:t xml:space="preserve">{ </w:t>
+            </w:r>
+            <w:r>
+              <w:rPr>
                 <w:rFonts w:ascii="Arial" w:hAnsi="Arial" w:cs="Arial"/>
                 <w:color w:val="4472C4" w:themeColor="accent1"/>
               </w:rPr>
-              <w:t>Anyja neve</w:t>
-            </w:r>
+              <w:t xml:space="preserve">Anyja </w:t>
+            </w:r>
+            <w:proofErr w:type="gramStart"/>
+            <w:r>
+              <w:rPr>
+                <w:rFonts w:ascii="Arial" w:hAnsi="Arial" w:cs="Arial"/>
+                <w:color w:val="4472C4" w:themeColor="accent1"/>
+              </w:rPr>
+              <w:t>neve</w:t>
+            </w:r>
+            <w:r>
+              <w:rPr>
+                <w:rFonts w:ascii="Arial" w:hAnsi="Arial" w:cs="Arial"/>
+                <w:color w:val="4472C4" w:themeColor="accent1"/>
+              </w:rPr>
+              <w:t xml:space="preserve"> }</w:t>
+            </w:r>
+            <w:proofErr w:type="gramEnd"/>
             <w:r>
               <w:rPr>
                 <w:color w:val="4472C4" w:themeColor="accent1"/>
@@ -2523,11 +2803,33 @@
             </w:r>
             <w:r>
               <w:rPr>
+                <w:color w:val="4472C4" w:themeColor="accent1"/>
+              </w:rPr>
+              <w:t xml:space="preserve">{ </w:t>
+            </w:r>
+            <w:r>
+              <w:rPr>
                 <w:rFonts w:ascii="Arial" w:hAnsi="Arial" w:cs="Arial"/>
                 <w:color w:val="4472C4" w:themeColor="accent1"/>
               </w:rPr>
-              <w:t>Születési hely, dátum</w:t>
-            </w:r>
+              <w:t xml:space="preserve">Születési hely, </w:t>
+            </w:r>
+            <w:proofErr w:type="gramStart"/>
+            <w:r>
+              <w:rPr>
+                <w:rFonts w:ascii="Arial" w:hAnsi="Arial" w:cs="Arial"/>
+                <w:color w:val="4472C4" w:themeColor="accent1"/>
+              </w:rPr>
+              <w:t>dátum</w:t>
+            </w:r>
+            <w:r>
+              <w:rPr>
+                <w:rFonts w:ascii="Arial" w:hAnsi="Arial" w:cs="Arial"/>
+                <w:color w:val="4472C4" w:themeColor="accent1"/>
+              </w:rPr>
+              <w:t xml:space="preserve"> }</w:t>
+            </w:r>
+            <w:proofErr w:type="gramEnd"/>
             <w:r>
               <w:rPr>
                 <w:color w:val="4472C4" w:themeColor="accent1"/>
@@ -2585,13 +2887,44 @@
               </w:rPr>
               <w:t>{</w:t>
             </w:r>
+            <w:proofErr w:type="gramStart"/>
+            <w:r>
+              <w:rPr>
+                <w:color w:val="4472C4" w:themeColor="accent1"/>
+              </w:rPr>
+              <w:t xml:space="preserve">{ </w:t>
+            </w:r>
             <w:r>
               <w:rPr>
                 <w:rFonts w:ascii="Arial" w:hAnsi="Arial" w:cs="Arial"/>
                 <w:color w:val="4472C4" w:themeColor="accent1"/>
               </w:rPr>
-              <w:t>Felhasználó elérhetősége (tel. / e-mail)</w:t>
-            </w:r>
+              <w:t>Felhaszn</w:t>
+            </w:r>
+            <w:r>
+              <w:rPr>
+                <w:rFonts w:ascii="Arial" w:hAnsi="Arial" w:cs="Arial"/>
+                <w:color w:val="4472C4" w:themeColor="accent1"/>
+              </w:rPr>
+              <w:t>áló</w:t>
+            </w:r>
+            <w:proofErr w:type="gramEnd"/>
+            <w:r>
+              <w:rPr>
+                <w:rFonts w:ascii="Arial" w:hAnsi="Arial" w:cs="Arial"/>
+                <w:color w:val="4472C4" w:themeColor="accent1"/>
+              </w:rPr>
+              <w:t xml:space="preserve"> elérhetősége (tel. / e-mail</w:t>
+            </w:r>
+            <w:proofErr w:type="gramStart"/>
+            <w:r>
+              <w:rPr>
+                <w:rFonts w:ascii="Arial" w:hAnsi="Arial" w:cs="Arial"/>
+                <w:color w:val="4472C4" w:themeColor="accent1"/>
+              </w:rPr>
+              <w:t>) }</w:t>
+            </w:r>
+            <w:proofErr w:type="gramEnd"/>
             <w:r>
               <w:rPr>
                 <w:rFonts w:ascii="Arial" w:hAnsi="Arial" w:cs="Arial"/>
@@ -2610,7 +2943,7 @@
             </w:r>
             <w:r>
               <w:rPr>
-                <w:color w:val="4472C4" w:themeColor="accent1"/>
+                <w:color w:val="FF0000"/>
               </w:rPr>
               <w:t>{kell egy új oszlop e-mail}</w:t>
             </w:r>
@@ -2658,35 +2991,35 @@
             </w:pPr>
             <w:r>
               <w:rPr>
-                <w:color w:val="70AD47" w:themeColor="accent6"/>
-              </w:rPr>
-              <w:t xml:space="preserve">#copy </w:t>
-            </w:r>
-            <w:r>
-              <w:rPr>
                 <w:color w:val="4472C4" w:themeColor="accent1"/>
               </w:rPr>
               <w:t>{</w:t>
             </w:r>
-            <w:proofErr w:type="spellStart"/>
             <w:r>
               <w:rPr>
                 <w:color w:val="4472C4" w:themeColor="accent1"/>
               </w:rPr>
-              <w:t>Felhasználási_hely_címe</w:t>
-            </w:r>
-            <w:proofErr w:type="spellEnd"/>
+              <w:t xml:space="preserve">{ Felhasználási hely </w:t>
+            </w:r>
+            <w:proofErr w:type="gramStart"/>
             <w:r>
               <w:rPr>
                 <w:color w:val="4472C4" w:themeColor="accent1"/>
               </w:rPr>
-              <w:t xml:space="preserve">} </w:t>
-            </w:r>
-            <w:r>
-              <w:rPr>
-                <w:color w:val="70AD47" w:themeColor="accent6"/>
-              </w:rPr>
-              <w:t>konstans</w:t>
+              <w:t>címe</w:t>
+            </w:r>
+            <w:r>
+              <w:rPr>
+                <w:color w:val="4472C4" w:themeColor="accent1"/>
+              </w:rPr>
+              <w:t xml:space="preserve"> }</w:t>
+            </w:r>
+            <w:proofErr w:type="gramEnd"/>
+            <w:r>
+              <w:rPr>
+                <w:color w:val="4472C4" w:themeColor="accent1"/>
+              </w:rPr>
+              <w:t>}</w:t>
             </w:r>
           </w:p>
         </w:tc>
@@ -2718,7 +3051,6 @@
         <w:tblCellMar>
           <w:top w:w="79" w:type="dxa"/>
           <w:left w:w="23" w:type="dxa"/>
-          <w:bottom w:w="0" w:type="dxa"/>
           <w:right w:w="115" w:type="dxa"/>
         </w:tblCellMar>
         <w:tblLook w:val="04A0" w:firstRow="1" w:lastRow="0" w:firstColumn="1" w:lastColumn="0" w:noHBand="0" w:noVBand="1"/>
@@ -2782,7 +3114,21 @@
                 <w:bCs/>
                 <w:color w:val="4472C4" w:themeColor="accent1"/>
               </w:rPr>
+              <w:t xml:space="preserve">{ </w:t>
+            </w:r>
+            <w:r>
+              <w:rPr>
+                <w:bCs/>
+                <w:color w:val="4472C4" w:themeColor="accent1"/>
+              </w:rPr>
               <w:t>Termelői kapacitás csatlakoztatása</w:t>
+            </w:r>
+            <w:r>
+              <w:rPr>
+                <w:bCs/>
+                <w:color w:val="4472C4" w:themeColor="accent1"/>
+              </w:rPr>
+              <w:t xml:space="preserve"> }</w:t>
             </w:r>
             <w:r>
               <w:rPr>
@@ -2846,8 +3192,28 @@
               <w:rPr>
                 <w:color w:val="4472C4" w:themeColor="accent1"/>
               </w:rPr>
-              <w:t>Felhasználási helyen rendelkezésre álló teljesítmény: (pl. 3x32A, vagy 1x32 A)</w:t>
-            </w:r>
+              <w:t xml:space="preserve">{ </w:t>
+            </w:r>
+            <w:r>
+              <w:rPr>
+                <w:color w:val="4472C4" w:themeColor="accent1"/>
+              </w:rPr>
+              <w:t>Felhasználási helyen rendelkezésre álló teljesítmény: (pl. 3x32A, vagy 1x32 A</w:t>
+            </w:r>
+            <w:proofErr w:type="gramStart"/>
+            <w:r>
+              <w:rPr>
+                <w:color w:val="4472C4" w:themeColor="accent1"/>
+              </w:rPr>
+              <w:t>)</w:t>
+            </w:r>
+            <w:r>
+              <w:rPr>
+                <w:color w:val="4472C4" w:themeColor="accent1"/>
+              </w:rPr>
+              <w:t xml:space="preserve"> }</w:t>
+            </w:r>
+            <w:proofErr w:type="gramEnd"/>
             <w:r>
               <w:rPr>
                 <w:color w:val="4472C4" w:themeColor="accent1"/>
@@ -2871,23 +3237,23 @@
             </w:r>
             <w:r>
               <w:rPr>
-                <w:color w:val="4472C4" w:themeColor="accent1"/>
+                <w:color w:val="FF0000"/>
               </w:rPr>
               <w:t xml:space="preserve">{új oszlop kell </w:t>
             </w:r>
             <w:proofErr w:type="spellStart"/>
             <w:r>
               <w:rPr>
-                <w:color w:val="4472C4" w:themeColor="accent1"/>
-              </w:rPr>
-              <w:t>xcel</w:t>
+                <w:color w:val="FF0000"/>
+              </w:rPr>
+              <w:t>xcel-ben</w:t>
             </w:r>
             <w:proofErr w:type="spellEnd"/>
             <w:r>
               <w:rPr>
-                <w:color w:val="4472C4" w:themeColor="accent1"/>
-              </w:rPr>
-              <w:t>-ben}</w:t>
+                <w:color w:val="FF0000"/>
+              </w:rPr>
+              <w:t>}</w:t>
             </w:r>
             <w:r>
               <w:rPr>
@@ -3084,12 +3450,23 @@
               <w:t xml:space="preserve"> db </w:t>
             </w:r>
             <w:r>
+              <w:t>{</w:t>
+            </w:r>
+            <w:proofErr w:type="gramStart"/>
+            <w:r>
               <w:rPr>
                 <w:b/>
                 <w:color w:val="4472C4" w:themeColor="accent1"/>
               </w:rPr>
               <w:t>{</w:t>
             </w:r>
+            <w:r>
+              <w:rPr>
+                <w:b/>
+                <w:color w:val="4472C4" w:themeColor="accent1"/>
+              </w:rPr>
+              <w:t xml:space="preserve"> </w:t>
+            </w:r>
             <w:proofErr w:type="spellStart"/>
             <w:r>
               <w:rPr>
@@ -3098,6 +3475,13 @@
               <w:t>Inverter</w:t>
             </w:r>
             <w:proofErr w:type="spellEnd"/>
+            <w:proofErr w:type="gramEnd"/>
+            <w:r>
+              <w:rPr>
+                <w:color w:val="4472C4" w:themeColor="accent1"/>
+              </w:rPr>
+              <w:t xml:space="preserve"> }</w:t>
+            </w:r>
             <w:r>
               <w:rPr>
                 <w:color w:val="4472C4" w:themeColor="accent1"/>
@@ -3138,14 +3522,21 @@
               <w:rPr>
                 <w:color w:val="70AD47" w:themeColor="accent6"/>
               </w:rPr>
-              <w:t xml:space="preserve">#inverter </w:t>
-            </w:r>
-            <w:proofErr w:type="gramStart"/>
+              <w:t>#</w:t>
+            </w:r>
+            <w:proofErr w:type="spellStart"/>
             <w:r>
               <w:rPr>
                 <w:color w:val="70AD47" w:themeColor="accent6"/>
               </w:rPr>
-              <w:t>táblából</w:t>
+              <w:t>inverter</w:t>
+            </w:r>
+            <w:proofErr w:type="spellEnd"/>
+            <w:r>
+              <w:rPr>
+                <w:color w:val="70AD47" w:themeColor="accent6"/>
+              </w:rPr>
+              <w:t xml:space="preserve"> táblából</w:t>
             </w:r>
             <w:r>
               <w:rPr>
@@ -3156,23 +3547,9 @@
             </w:r>
             <w:r>
               <w:rPr>
-                <w:b/>
-                <w:color w:val="70AD47" w:themeColor="accent6"/>
-              </w:rPr>
-              <w:t xml:space="preserve"> </w:t>
-            </w:r>
-            <w:r>
-              <w:rPr>
                 <w:sz w:val="20"/>
               </w:rPr>
-              <w:t>A</w:t>
-            </w:r>
-            <w:proofErr w:type="gramEnd"/>
-            <w:r>
-              <w:rPr>
-                <w:sz w:val="20"/>
-              </w:rPr>
-              <w:t xml:space="preserve"> fázisonként</w:t>
+              <w:t>A fázisonként</w:t>
             </w:r>
           </w:p>
           <w:p>
@@ -3426,7 +3803,6 @@
         <w:tblCellMar>
           <w:top w:w="79" w:type="dxa"/>
           <w:left w:w="23" w:type="dxa"/>
-          <w:bottom w:w="0" w:type="dxa"/>
           <w:right w:w="115" w:type="dxa"/>
         </w:tblCellMar>
         <w:tblLook w:val="04A0" w:firstRow="1" w:lastRow="0" w:firstColumn="1" w:lastColumn="0" w:noHBand="0" w:noVBand="1"/>
@@ -3455,11 +3831,11 @@
               <w:ind w:left="0" w:firstLine="0"/>
             </w:pPr>
             <w:r>
-              <w:t xml:space="preserve">Állami/EU-s </w:t>
+              <w:t>Állami/EU-s támogatás</w:t>
             </w:r>
             <w:proofErr w:type="gramStart"/>
             <w:r>
-              <w:t xml:space="preserve">támogatás: </w:t>
+              <w:t xml:space="preserve">: </w:t>
             </w:r>
             <w:r>
               <w:rPr>
@@ -3617,7 +3993,6 @@
         <w:tblCellMar>
           <w:top w:w="79" w:type="dxa"/>
           <w:left w:w="23" w:type="dxa"/>
-          <w:bottom w:w="0" w:type="dxa"/>
           <w:right w:w="115" w:type="dxa"/>
         </w:tblCellMar>
         <w:tblLook w:val="04A0" w:firstRow="1" w:lastRow="0" w:firstColumn="1" w:lastColumn="0" w:noHBand="0" w:noVBand="1"/>
@@ -3646,6 +4021,7 @@
               <w:ind w:left="0" w:firstLine="0"/>
             </w:pPr>
             <w:r>
+              <w:lastRenderedPageBreak/>
               <w:t>Készítette:</w:t>
             </w:r>
           </w:p>
@@ -3866,13 +4242,14 @@
         </w:rPr>
         <w:t>{</w:t>
       </w:r>
+      <w:proofErr w:type="gramStart"/>
       <w:r>
         <w:rPr>
           <w:b/>
           <w:bCs/>
           <w:color w:val="4472C4" w:themeColor="accent1"/>
         </w:rPr>
-        <w:t>Beépített termelői kapacitás kW-ban</w:t>
+        <w:t xml:space="preserve">{ </w:t>
       </w:r>
       <w:r>
         <w:rPr>
@@ -3880,14 +4257,39 @@
           <w:bCs/>
           <w:color w:val="4472C4" w:themeColor="accent1"/>
         </w:rPr>
-        <w:t>}</w:t>
-      </w:r>
+        <w:t>Beépített</w:t>
+      </w:r>
+      <w:proofErr w:type="gramEnd"/>
       <w:r>
         <w:rPr>
           <w:b/>
           <w:bCs/>
           <w:color w:val="4472C4" w:themeColor="accent1"/>
         </w:rPr>
+        <w:t xml:space="preserve"> termelői kapacitás kW-ban</w:t>
+      </w:r>
+      <w:r>
+        <w:rPr>
+          <w:b/>
+          <w:bCs/>
+          <w:color w:val="4472C4" w:themeColor="accent1"/>
+        </w:rPr>
+        <w:t xml:space="preserve"> }</w:t>
+      </w:r>
+      <w:r>
+        <w:rPr>
+          <w:b/>
+          <w:bCs/>
+          <w:color w:val="4472C4" w:themeColor="accent1"/>
+        </w:rPr>
+        <w:t>}</w:t>
+      </w:r>
+      <w:r>
+        <w:rPr>
+          <w:b/>
+          <w:bCs/>
+          <w:color w:val="4472C4" w:themeColor="accent1"/>
+        </w:rPr>
         <w:t xml:space="preserve"> </w:t>
       </w:r>
       <w:proofErr w:type="spellStart"/>
@@ -3921,40 +4323,48 @@
           <w:b/>
           <w:color w:val="4472C4" w:themeColor="accent1"/>
         </w:rPr>
-        <w:t>DC oldali villamos teljesítménye</w:t>
+        <w:t xml:space="preserve">{ </w:t>
       </w:r>
       <w:r>
         <w:rPr>
           <w:b/>
           <w:color w:val="4472C4" w:themeColor="accent1"/>
         </w:rPr>
-        <w:t>}</w:t>
+        <w:t>DC oldali villamos teljesítménye</w:t>
       </w:r>
       <w:r>
         <w:rPr>
           <w:b/>
           <w:color w:val="4472C4" w:themeColor="accent1"/>
         </w:rPr>
+        <w:t xml:space="preserve"> }</w:t>
+      </w:r>
+      <w:r>
+        <w:rPr>
+          <w:b/>
+          <w:color w:val="4472C4" w:themeColor="accent1"/>
+        </w:rPr>
+        <w:t>}</w:t>
+      </w:r>
+      <w:r>
+        <w:rPr>
+          <w:b/>
+          <w:color w:val="4472C4" w:themeColor="accent1"/>
+        </w:rPr>
         <w:t xml:space="preserve"> </w:t>
       </w:r>
+      <w:proofErr w:type="spellStart"/>
       <w:r>
         <w:rPr>
           <w:b/>
         </w:rPr>
-        <w:t>k</w:t>
-      </w:r>
-      <w:proofErr w:type="spellStart"/>
+        <w:t>kVA</w:t>
+      </w:r>
+      <w:proofErr w:type="spellEnd"/>
       <w:r>
         <w:rPr>
           <w:b/>
         </w:rPr>
-        <w:t>VA</w:t>
-      </w:r>
-      <w:proofErr w:type="spellEnd"/>
-      <w:r>
-        <w:rPr>
-          <w:b/>
-        </w:rPr>
         <w:t>.</w:t>
       </w:r>
     </w:p>
@@ -3963,10 +4373,7 @@
         <w:ind w:left="25" w:right="153"/>
       </w:pPr>
       <w:r>
-        <w:t>A felhasználó célja</w:t>
-      </w:r>
-      <w:r>
-        <w:t xml:space="preserve"> villamos energiafogyasztásának részbeni/teljes kiváltása megújuló energiaforrás felhasználásával működő termelő berendezéssel, illetve az elszámolási időszakban keletkező többlettermelés értékesítése.</w:t>
+        <w:t>A felhasználó célja villamos energiafogyasztásának részbeni/teljes kiváltása megújuló energiaforrás felhasználásával működő termelő berendezéssel, illetve az elszámolási időszakban keletkező többlettermelés értékesítése.</w:t>
       </w:r>
     </w:p>
     <w:p>
@@ -3987,10 +4394,7 @@
         <w:ind w:left="25" w:right="153"/>
       </w:pPr>
       <w:r>
-        <w:t xml:space="preserve">A termelő </w:t>
-      </w:r>
-      <w:r>
-        <w:t xml:space="preserve">berendezés elemei közül egyedül az alkalmazható </w:t>
+        <w:t xml:space="preserve">A termelő berendezés elemei közül egyedül az alkalmazható </w:t>
       </w:r>
       <w:proofErr w:type="spellStart"/>
       <w:r>
@@ -4061,10 +4465,7 @@
         <w:t xml:space="preserve"> </w:t>
       </w:r>
       <w:r>
-        <w:t>fázisra csatlakozik. A tulajdoni határok jelölését is tartalmazó egyvonalas csatlakozá</w:t>
-      </w:r>
-      <w:r>
-        <w:t>si rajzot az 10. számú melléklet tartalmazza.</w:t>
+        <w:t>fázisra csatlakozik. A tulajdoni határok jelölését is tartalmazó egyvonalas csatlakozási rajzot az 10. számú melléklet tartalmazza.</w:t>
       </w:r>
     </w:p>
     <w:p>
@@ -4117,10 +4518,7 @@
         <w:t xml:space="preserve"> </w:t>
       </w:r>
       <w:r>
-        <w:t>típusú elemek alkalmazásával készültek. A napelem DC oldali csatlakozódob</w:t>
-      </w:r>
-      <w:r>
-        <w:t xml:space="preserve">oz az előírásoknak megfelelő, a dobozon figyelmeztető felirat és piktogram található, jelezve, hogy az aktív vezetők az </w:t>
+        <w:t xml:space="preserve">típusú elemek alkalmazásával készültek. A napelem DC oldali csatlakozódoboz az előírásoknak megfelelő, a dobozon figyelmeztető felirat és piktogram található, jelezve, hogy az aktív vezetők az </w:t>
       </w:r>
       <w:proofErr w:type="spellStart"/>
       <w:r>
@@ -4144,10 +4542,7 @@
       </w:r>
       <w:proofErr w:type="spellEnd"/>
       <w:r>
-        <w:t xml:space="preserve"> elhely</w:t>
-      </w:r>
-      <w:r>
-        <w:t>ezett szakaszolókapcsoló biztosítja.</w:t>
+        <w:t xml:space="preserve"> elhelyezett szakaszolókapcsoló biztosítja.</w:t>
       </w:r>
     </w:p>
     <w:p>
@@ -4182,10 +4577,7 @@
         <w:ind w:left="25" w:right="153"/>
       </w:pPr>
       <w:r>
-        <w:t>A napelem rendszer fém</w:t>
-      </w:r>
-      <w:r>
-        <w:t xml:space="preserve"> tartószerkezeteit be kell kötni az EPH hálózatba.</w:t>
+        <w:t>A napelem rendszer fém tartószerkezeteit be kell kötni az EPH hálózatba.</w:t>
       </w:r>
     </w:p>
     <w:p>
@@ -4215,10 +4607,7 @@
         <w:ind w:left="25" w:right="153"/>
       </w:pPr>
       <w:r>
-        <w:t>A term</w:t>
-      </w:r>
-      <w:r>
-        <w:t>elő berendezés elemeit védeni kell a légköri, ill. hálózati túlfeszültségek hatásaitól. A túlfeszültség védelmi megoldást a telepítési helyen alkalmazott villámvédelmi kialakítás határozza meg:</w:t>
+        <w:t>A termelő berendezés elemeit védeni kell a légköri, ill. hálózati túlfeszültségek hatásaitól. A túlfeszültség védelmi megoldást a telepítési helyen alkalmazott villámvédelmi kialakítás határozza meg:</w:t>
       </w:r>
     </w:p>
     <w:p>
@@ -4228,6 +4617,7 @@
       <w:r>
         <w:rPr>
           <w:noProof/>
+          <w:lang w:val="en-US" w:eastAsia="en-US"/>
         </w:rPr>
         <mc:AlternateContent>
           <mc:Choice Requires="wpg">
@@ -4309,7 +4699,7 @@
               </wp:inline>
             </w:drawing>
           </mc:Choice>
-          <mc:Fallback xmlns:a="http://schemas.openxmlformats.org/drawingml/2006/main">
+          <mc:Fallback xmlns:a="http://schemas.openxmlformats.org/drawingml/2006/main" xmlns:w16se="http://schemas.microsoft.com/office/word/2015/wordml/symex" xmlns:w16sdtdh="http://schemas.microsoft.com/office/word/2020/wordml/sdtdatahash" xmlns:w16="http://schemas.microsoft.com/office/word/2018/wordml" xmlns:w16cid="http://schemas.microsoft.com/office/word/2016/wordml/cid" xmlns:w16cex="http://schemas.microsoft.com/office/word/2018/wordml/cex" xmlns:am3d="http://schemas.microsoft.com/office/drawing/2017/model3d" xmlns:aink="http://schemas.microsoft.com/office/drawing/2016/ink" xmlns:cx8="http://schemas.microsoft.com/office/drawing/2016/5/14/chartex" xmlns:cx7="http://schemas.microsoft.com/office/drawing/2016/5/13/chartex" xmlns:cx6="http://schemas.microsoft.com/office/drawing/2016/5/12/chartex" xmlns:cx5="http://schemas.microsoft.com/office/drawing/2016/5/11/chartex" xmlns:cx4="http://schemas.microsoft.com/office/drawing/2016/5/10/chartex" xmlns:cx3="http://schemas.microsoft.com/office/drawing/2016/5/9/chartex" xmlns:cx2="http://schemas.microsoft.com/office/drawing/2015/10/21/chartex" xmlns:cx1="http://schemas.microsoft.com/office/drawing/2015/9/8/chartex" xmlns:cx="http://schemas.microsoft.com/office/drawing/2014/chartex">
             <w:pict>
               <v:group id="Group 5097" style="width:3.85pt;height:3.85004pt;mso-position-horizontal-relative:char;mso-position-vertical-relative:line" coordsize="488,488">
                 <v:shape id="Shape 6487" style="position:absolute;width:488;height:488;left:0;top:0;" coordsize="48895,48895" path="m0,0l48895,0l48895,48895l0,48895l0,0">
@@ -4331,10 +4721,7 @@
       </w:r>
       <w:proofErr w:type="spellEnd"/>
       <w:r>
-        <w:t xml:space="preserve"> egyen- és váltakozó áramú o</w:t>
-      </w:r>
-      <w:r>
-        <w:t>ldalán, valamint a csatlakozási ponton T2 típusú túlfeszültség védelmi készüléket kell elhelyezni.</w:t>
+        <w:t xml:space="preserve"> egyen- és váltakozó áramú oldalán, valamint a csatlakozási ponton T2 típusú túlfeszültség védelmi készüléket kell elhelyezni.</w:t>
       </w:r>
     </w:p>
     <w:p>
@@ -4345,6 +4732,7 @@
       <w:r>
         <w:rPr>
           <w:noProof/>
+          <w:lang w:val="en-US" w:eastAsia="en-US"/>
         </w:rPr>
         <w:lastRenderedPageBreak/>
         <mc:AlternateContent>
@@ -4427,7 +4815,7 @@
               </wp:inline>
             </w:drawing>
           </mc:Choice>
-          <mc:Fallback xmlns:a="http://schemas.openxmlformats.org/drawingml/2006/main">
+          <mc:Fallback xmlns:a="http://schemas.openxmlformats.org/drawingml/2006/main" xmlns:w16se="http://schemas.microsoft.com/office/word/2015/wordml/symex" xmlns:w16sdtdh="http://schemas.microsoft.com/office/word/2020/wordml/sdtdatahash" xmlns:w16="http://schemas.microsoft.com/office/word/2018/wordml" xmlns:w16cid="http://schemas.microsoft.com/office/word/2016/wordml/cid" xmlns:w16cex="http://schemas.microsoft.com/office/word/2018/wordml/cex" xmlns:am3d="http://schemas.microsoft.com/office/drawing/2017/model3d" xmlns:aink="http://schemas.microsoft.com/office/drawing/2016/ink" xmlns:cx8="http://schemas.microsoft.com/office/drawing/2016/5/14/chartex" xmlns:cx7="http://schemas.microsoft.com/office/drawing/2016/5/13/chartex" xmlns:cx6="http://schemas.microsoft.com/office/drawing/2016/5/12/chartex" xmlns:cx5="http://schemas.microsoft.com/office/drawing/2016/5/11/chartex" xmlns:cx4="http://schemas.microsoft.com/office/drawing/2016/5/10/chartex" xmlns:cx3="http://schemas.microsoft.com/office/drawing/2016/5/9/chartex" xmlns:cx2="http://schemas.microsoft.com/office/drawing/2015/10/21/chartex" xmlns:cx1="http://schemas.microsoft.com/office/drawing/2015/9/8/chartex" xmlns:cx="http://schemas.microsoft.com/office/drawing/2014/chartex">
             <w:pict>
               <v:group id="Group 5561" style="width:3.85pt;height:3.84998pt;mso-position-horizontal-relative:char;mso-position-vertical-relative:line" coordsize="488,488">
                 <v:shape id="Shape 6489" style="position:absolute;width:488;height:488;left:0;top:0;" coordsize="48895,48895" path="m0,0l48895,0l48895,48895l0,48895l0,0">
@@ -4449,10 +4837,7 @@
       </w:r>
       <w:proofErr w:type="spellEnd"/>
       <w:r>
-        <w:t xml:space="preserve"> egyen- és váltakozó áramú oldalán T2 típusú, a csatlakozási ponton T1 típusú túlfeszültség védelmi készüléket kell elhe</w:t>
-      </w:r>
-      <w:r>
-        <w:t>lyezni.</w:t>
+        <w:t xml:space="preserve"> egyen- és váltakozó áramú oldalán T2 típusú, a csatlakozási ponton T1 típusú túlfeszültség védelmi készüléket kell elhelyezni.</w:t>
       </w:r>
     </w:p>
     <w:p>
@@ -4463,6 +4848,7 @@
       <w:r>
         <w:rPr>
           <w:noProof/>
+          <w:lang w:val="en-US" w:eastAsia="en-US"/>
         </w:rPr>
         <mc:AlternateContent>
           <mc:Choice Requires="wpg">
@@ -4544,7 +4930,7 @@
               </wp:inline>
             </w:drawing>
           </mc:Choice>
-          <mc:Fallback xmlns:a="http://schemas.openxmlformats.org/drawingml/2006/main">
+          <mc:Fallback xmlns:a="http://schemas.openxmlformats.org/drawingml/2006/main" xmlns:w16se="http://schemas.microsoft.com/office/word/2015/wordml/symex" xmlns:w16sdtdh="http://schemas.microsoft.com/office/word/2020/wordml/sdtdatahash" xmlns:w16="http://schemas.microsoft.com/office/word/2018/wordml" xmlns:w16cid="http://schemas.microsoft.com/office/word/2016/wordml/cid" xmlns:w16cex="http://schemas.microsoft.com/office/word/2018/wordml/cex" xmlns:am3d="http://schemas.microsoft.com/office/drawing/2017/model3d" xmlns:aink="http://schemas.microsoft.com/office/drawing/2016/ink" xmlns:cx8="http://schemas.microsoft.com/office/drawing/2016/5/14/chartex" xmlns:cx7="http://schemas.microsoft.com/office/drawing/2016/5/13/chartex" xmlns:cx6="http://schemas.microsoft.com/office/drawing/2016/5/12/chartex" xmlns:cx5="http://schemas.microsoft.com/office/drawing/2016/5/11/chartex" xmlns:cx4="http://schemas.microsoft.com/office/drawing/2016/5/10/chartex" xmlns:cx3="http://schemas.microsoft.com/office/drawing/2016/5/9/chartex" xmlns:cx2="http://schemas.microsoft.com/office/drawing/2015/10/21/chartex" xmlns:cx1="http://schemas.microsoft.com/office/drawing/2015/9/8/chartex" xmlns:cx="http://schemas.microsoft.com/office/drawing/2014/chartex">
             <w:pict>
               <v:group id="Group 5562" style="width:3.85pt;height:3.84998pt;mso-position-horizontal-relative:char;mso-position-vertical-relative:line" coordsize="488,488">
                 <v:shape id="Shape 6491" style="position:absolute;width:488;height:488;left:0;top:0;" coordsize="48895,48895" path="m0,0l48895,0l48895,48895l0,48895l0,0">
@@ -4566,10 +4952,7 @@
       </w:r>
       <w:proofErr w:type="spellEnd"/>
       <w:r>
-        <w:t xml:space="preserve"> egyen- és váltakozó áramú oldalán, valamint a csatlakozási ponton T1 tí</w:t>
-      </w:r>
-      <w:r>
-        <w:t>pusú Túlfeszültség védelmi készüléket kell elhelyezni.</w:t>
+        <w:t xml:space="preserve"> egyen- és váltakozó áramú oldalán, valamint a csatlakozási ponton T1 típusú Túlfeszültség védelmi készüléket kell elhelyezni.</w:t>
       </w:r>
     </w:p>
     <w:p>
@@ -4579,6 +4962,7 @@
       <w:r>
         <w:rPr>
           <w:noProof/>
+          <w:lang w:val="en-US" w:eastAsia="en-US"/>
         </w:rPr>
         <mc:AlternateContent>
           <mc:Choice Requires="wpg">
@@ -4660,7 +5044,7 @@
               </wp:inline>
             </w:drawing>
           </mc:Choice>
-          <mc:Fallback xmlns:a="http://schemas.openxmlformats.org/drawingml/2006/main">
+          <mc:Fallback xmlns:a="http://schemas.openxmlformats.org/drawingml/2006/main" xmlns:w16se="http://schemas.microsoft.com/office/word/2015/wordml/symex" xmlns:w16sdtdh="http://schemas.microsoft.com/office/word/2020/wordml/sdtdatahash" xmlns:w16="http://schemas.microsoft.com/office/word/2018/wordml" xmlns:w16cid="http://schemas.microsoft.com/office/word/2016/wordml/cid" xmlns:w16cex="http://schemas.microsoft.com/office/word/2018/wordml/cex" xmlns:am3d="http://schemas.microsoft.com/office/drawing/2017/model3d" xmlns:aink="http://schemas.microsoft.com/office/drawing/2016/ink" xmlns:cx8="http://schemas.microsoft.com/office/drawing/2016/5/14/chartex" xmlns:cx7="http://schemas.microsoft.com/office/drawing/2016/5/13/chartex" xmlns:cx6="http://schemas.microsoft.com/office/drawing/2016/5/12/chartex" xmlns:cx5="http://schemas.microsoft.com/office/drawing/2016/5/11/chartex" xmlns:cx4="http://schemas.microsoft.com/office/drawing/2016/5/10/chartex" xmlns:cx3="http://schemas.microsoft.com/office/drawing/2016/5/9/chartex" xmlns:cx2="http://schemas.microsoft.com/office/drawing/2015/10/21/chartex" xmlns:cx1="http://schemas.microsoft.com/office/drawing/2015/9/8/chartex" xmlns:cx="http://schemas.microsoft.com/office/drawing/2014/chartex">
             <w:pict>
               <v:group id="Group 5563" style="width:3.85pt;height:3.84998pt;mso-position-horizontal-relative:char;mso-position-vertical-relative:line" coordsize="488,488">
                 <v:shape id="Shape 6493" style="position:absolute;width:488;height:488;left:0;top:0;" coordsize="48895,48895" path="m0,0l48895,0l48895,48895l0,48895l0,0">
@@ -4682,10 +5066,7 @@
       </w:r>
       <w:proofErr w:type="spellEnd"/>
       <w:r>
-        <w:t xml:space="preserve"> a csatlakozási ponton elhelyezett túlfeszültség védelmi készülék védőtávolságán belül kerül elhelyezésre, AC oldalon elegendő csak a csatlakozási ponti túlfeszültség védelem kialakítás</w:t>
-      </w:r>
-      <w:r>
-        <w:t>a.</w:t>
+        <w:t xml:space="preserve"> a csatlakozási ponton elhelyezett túlfeszültség védelmi készülék védőtávolságán belül kerül elhelyezésre, AC oldalon elegendő csak a csatlakozási ponti túlfeszültség védelem kialakítása.</w:t>
       </w:r>
     </w:p>
     <w:p>
@@ -4723,10 +5104,7 @@
         <w:ind w:left="25" w:right="153"/>
       </w:pPr>
       <w:r>
-        <w:t>feszültségvál</w:t>
-      </w:r>
-      <w:r>
-        <w:t xml:space="preserve">tozások stb.) nem nagyobbak az MSZ EN50160 szabványban meghatározott feszültségminőségi határértékek 1/5-énél. Az </w:t>
+        <w:t xml:space="preserve">feszültségváltozások stb.) nem nagyobbak az MSZ EN50160 szabványban meghatározott feszültségminőségi határértékek 1/5-énél. Az </w:t>
       </w:r>
       <w:proofErr w:type="spellStart"/>
       <w:r>
@@ -4734,10 +5112,7 @@
       </w:r>
       <w:proofErr w:type="spellEnd"/>
       <w:r>
-        <w:t xml:space="preserve"> által a hálózatba visszatáplált áram alakja szinuszos, nagyon alacsony harmonikus torzítással, a jelalakot folyamatos mikroprocesszor</w:t>
-      </w:r>
-      <w:r>
-        <w:t>os szabályozás biztosítja.</w:t>
+        <w:t xml:space="preserve"> által a hálózatba visszatáplált áram alakja szinuszos, nagyon alacsony harmonikus torzítással, a jelalakot folyamatos mikroprocesszoros szabályozás biztosítja.</w:t>
       </w:r>
     </w:p>
     <w:p>
@@ -4775,10 +5150,7 @@
       </w:r>
       <w:proofErr w:type="spellEnd"/>
       <w:r>
-        <w:t xml:space="preserve"> hálózatra kapcsolódik. Hálózati szin</w:t>
-      </w:r>
-      <w:r>
-        <w:t xml:space="preserve">kron megszűnése (táplálás kimaradás) esetén az </w:t>
+        <w:t xml:space="preserve"> hálózatra kapcsolódik. Hálózati szinkron megszűnése (táplálás kimaradás) esetén az </w:t>
       </w:r>
       <w:proofErr w:type="spellStart"/>
       <w:r>
@@ -4790,10 +5162,7 @@
       </w:r>
       <w:proofErr w:type="spellStart"/>
       <w:r>
-        <w:t>inverte</w:t>
-      </w:r>
-      <w:r>
-        <w:t>rbe</w:t>
+        <w:t>inverterbe</w:t>
       </w:r>
       <w:proofErr w:type="spellEnd"/>
       <w:r>
@@ -4806,10 +5175,7 @@
         <w:ind w:left="25" w:right="153"/>
       </w:pPr>
       <w:r>
-        <w:t>(frekvencia, feszültség, impedancia), és a közcélú hálózaton, a felhasználó hálózatán vagy a termelő berendezésben bekövetkező hiba esetén működ</w:t>
-      </w:r>
-      <w:r>
-        <w:t>teti a megszakító rendszert. Az alkalmazott kapcsoló berendezés zárlati megszakító képessége biztosítja, hogy a beépítés helyén fellépő zárlati áramot károsodás nélkül elviselje.</w:t>
+        <w:t>(frekvencia, feszültség, impedancia), és a közcélú hálózaton, a felhasználó hálózatán vagy a termelő berendezésben bekövetkező hiba esetén működteti a megszakító rendszert. Az alkalmazott kapcsoló berendezés zárlati megszakító képessége biztosítja, hogy a beépítés helyén fellépő zárlati áramot károsodás nélkül elviselje.</w:t>
       </w:r>
     </w:p>
     <w:p>
@@ -4818,10 +5184,7 @@
         <w:ind w:left="25" w:right="153"/>
       </w:pPr>
       <w:r>
-        <w:t>Az elosztó hálózati engedélyes által javasolt védelmi beállítások a következő</w:t>
-      </w:r>
-      <w:r>
-        <w:t>k:</w:t>
+        <w:t>Az elosztó hálózati engedélyes által javasolt védelmi beállítások a következők:</w:t>
       </w:r>
     </w:p>
     <w:p>
@@ -4881,10 +5244,7 @@
         <w:ind w:left="0" w:firstLine="0"/>
       </w:pPr>
       <w:r>
-        <w:t>Frekvenciacsökkenési védelem 4</w:t>
-      </w:r>
-      <w:r>
-        <w:t>8 Hz – 50 Hz</w:t>
+        <w:t>Frekvenciacsökkenési védelem 48 Hz – 50 Hz</w:t>
       </w:r>
       <w:r>
         <w:tab/>
@@ -4953,10 +5313,7 @@
         <w:ind w:left="25" w:right="153"/>
       </w:pPr>
       <w:r>
-        <w:t>Lekötött teljesítményben változás nem történik, a mérőberendezés a me</w:t>
-      </w:r>
-      <w:r>
-        <w:t>glévő készülék helyére kerül felszerelésre, mérőszekrény cserére nem kerül sor. A mérőhely fényképét a 8. melléklet tartalmazza.</w:t>
+        <w:t>Lekötött teljesítményben változás nem történik, a mérőberendezés a meglévő készülék helyére kerül felszerelésre, mérőszekrény cserére nem kerül sor. A mérőhely fényképét a 8. melléklet tartalmazza.</w:t>
       </w:r>
     </w:p>
     <w:p>
@@ -4995,10 +5352,7 @@
         <w:ind w:left="25" w:right="153"/>
       </w:pPr>
       <w:r>
-        <w:t>A telepítési hely térképszelvényét/tulajdoni lap másolatát a mellékletek dokumentum „4. C</w:t>
-      </w:r>
-      <w:r>
-        <w:t>satolmányok” pontja tartalmazza.</w:t>
+        <w:t>A telepítési hely térképszelvényét/tulajdoni lap másolatát a mellékletek dokumentum „4. Csatolmányok” pontja tartalmazza.</w:t>
       </w:r>
     </w:p>
     <w:p>
@@ -5019,14 +5373,7 @@
           <w:b/>
           <w:sz w:val="26"/>
         </w:rPr>
-        <w:t>2.9 E</w:t>
-      </w:r>
-      <w:r>
-        <w:rPr>
-          <w:b/>
-          <w:sz w:val="26"/>
-        </w:rPr>
-        <w:t>gyéb megjegyzések, melyeket az elosztói engedélyes tudtára hoznak:</w:t>
+        <w:t>2.9 Egyéb megjegyzések, melyeket az elosztói engedélyes tudtára hoznak:</w:t>
       </w:r>
     </w:p>
     <w:sectPr>
@@ -5045,7 +5392,7 @@
 </file>
 
 <file path=word/endnotes.xml><?xml version="1.0" encoding="utf-8"?>
-<w:endnotes xmlns:wpc="http://schemas.microsoft.com/office/word/2010/wordprocessingCanvas" xmlns:cx="http://schemas.microsoft.com/office/drawing/2014/chartex" xmlns:cx1="http://schemas.microsoft.com/office/drawing/2015/9/8/chartex" xmlns:cx2="http://schemas.microsoft.com/office/drawing/2015/10/21/chartex" xmlns:cx3="http://schemas.microsoft.com/office/drawing/2016/5/9/chartex" xmlns:cx4="http://schemas.microsoft.com/office/drawing/2016/5/10/chartex" xmlns:cx5="http://schemas.microsoft.com/office/drawing/2016/5/11/chartex" xmlns:cx6="http://schemas.microsoft.com/office/drawing/2016/5/12/chartex" xmlns:cx7="http://schemas.microsoft.com/office/drawing/2016/5/13/chartex" xmlns:cx8="http://schemas.microsoft.com/office/drawing/2016/5/14/chartex" xmlns:mc="http://schemas.openxmlformats.org/markup-compatibility/2006" xmlns:aink="http://schemas.microsoft.com/office/drawing/2016/ink" xmlns:am3d="http://schemas.microsoft.com/office/drawing/2017/model3d" xmlns:o="urn:schemas-microsoft-com:office:office" xmlns:r="http://schemas.openxmlformats.org/officeDocument/2006/relationships" xmlns:m="http://schemas.openxmlformats.org/officeDocument/2006/math" xmlns:v="urn:schemas-microsoft-com:vml" xmlns:wp14="http://schemas.microsoft.com/office/word/2010/wordprocessingDrawing" xmlns:wp="http://schemas.openxmlformats.org/drawingml/2006/wordprocessingDrawing" xmlns:w10="urn:schemas-microsoft-com:office:word" xmlns:w="http://schemas.openxmlformats.org/wordprocessingml/2006/main" xmlns:w14="http://schemas.microsoft.com/office/word/2010/wordml" xmlns:w15="http://schemas.microsoft.com/office/word/2012/wordml" xmlns:w16cex="http://schemas.microsoft.com/office/word/2018/wordml/cex" xmlns:w16cid="http://schemas.microsoft.com/office/word/2016/wordml/cid" xmlns:w16="http://schemas.microsoft.com/office/word/2018/wordml" xmlns:w16sdtdh="http://schemas.microsoft.com/office/word/2020/wordml/sdtdatahash" xmlns:w16se="http://schemas.microsoft.com/office/word/2015/wordml/symex" xmlns:wpg="http://schemas.microsoft.com/office/word/2010/wordprocessingGroup" xmlns:wpi="http://schemas.microsoft.com/office/word/2010/wordprocessingInk" xmlns:wne="http://schemas.microsoft.com/office/word/2006/wordml" xmlns:wps="http://schemas.microsoft.com/office/word/2010/wordprocessingShape" mc:Ignorable="w14 w15 w16se w16cid w16 w16cex w16sdtdh wp14">
+<w:endnotes xmlns:wpc="http://schemas.microsoft.com/office/word/2010/wordprocessingCanvas" xmlns:mc="http://schemas.openxmlformats.org/markup-compatibility/2006" xmlns:o="urn:schemas-microsoft-com:office:office" xmlns:r="http://schemas.openxmlformats.org/officeDocument/2006/relationships" xmlns:m="http://schemas.openxmlformats.org/officeDocument/2006/math" xmlns:v="urn:schemas-microsoft-com:vml" xmlns:wp14="http://schemas.microsoft.com/office/word/2010/wordprocessingDrawing" xmlns:wp="http://schemas.openxmlformats.org/drawingml/2006/wordprocessingDrawing" xmlns:w10="urn:schemas-microsoft-com:office:word" xmlns:w="http://schemas.openxmlformats.org/wordprocessingml/2006/main" xmlns:w14="http://schemas.microsoft.com/office/word/2010/wordml" xmlns:w15="http://schemas.microsoft.com/office/word/2012/wordml" xmlns:wpg="http://schemas.microsoft.com/office/word/2010/wordprocessingGroup" xmlns:wpi="http://schemas.microsoft.com/office/word/2010/wordprocessingInk" xmlns:wne="http://schemas.microsoft.com/office/word/2006/wordml" xmlns:wps="http://schemas.microsoft.com/office/word/2010/wordprocessingShape" mc:Ignorable="w14 w15 wp14">
   <w:endnote w:type="separator" w:id="-1">
     <w:p>
       <w:pPr>
@@ -5070,7 +5417,7 @@
 </file>
 
 <file path=word/footer1.xml><?xml version="1.0" encoding="utf-8"?>
-<w:ftr xmlns:wpc="http://schemas.microsoft.com/office/word/2010/wordprocessingCanvas" xmlns:cx="http://schemas.microsoft.com/office/drawing/2014/chartex" xmlns:cx1="http://schemas.microsoft.com/office/drawing/2015/9/8/chartex" xmlns:cx2="http://schemas.microsoft.com/office/drawing/2015/10/21/chartex" xmlns:cx3="http://schemas.microsoft.com/office/drawing/2016/5/9/chartex" xmlns:cx4="http://schemas.microsoft.com/office/drawing/2016/5/10/chartex" xmlns:cx5="http://schemas.microsoft.com/office/drawing/2016/5/11/chartex" xmlns:cx6="http://schemas.microsoft.com/office/drawing/2016/5/12/chartex" xmlns:cx7="http://schemas.microsoft.com/office/drawing/2016/5/13/chartex" xmlns:cx8="http://schemas.microsoft.com/office/drawing/2016/5/14/chartex" xmlns:mc="http://schemas.openxmlformats.org/markup-compatibility/2006" xmlns:aink="http://schemas.microsoft.com/office/drawing/2016/ink" xmlns:am3d="http://schemas.microsoft.com/office/drawing/2017/model3d" xmlns:o="urn:schemas-microsoft-com:office:office" xmlns:r="http://schemas.openxmlformats.org/officeDocument/2006/relationships" xmlns:m="http://schemas.openxmlformats.org/officeDocument/2006/math" xmlns:v="urn:schemas-microsoft-com:vml" xmlns:wp14="http://schemas.microsoft.com/office/word/2010/wordprocessingDrawing" xmlns:wp="http://schemas.openxmlformats.org/drawingml/2006/wordprocessingDrawing" xmlns:w10="urn:schemas-microsoft-com:office:word" xmlns:w="http://schemas.openxmlformats.org/wordprocessingml/2006/main" xmlns:w14="http://schemas.microsoft.com/office/word/2010/wordml" xmlns:w15="http://schemas.microsoft.com/office/word/2012/wordml" xmlns:w16cex="http://schemas.microsoft.com/office/word/2018/wordml/cex" xmlns:w16cid="http://schemas.microsoft.com/office/word/2016/wordml/cid" xmlns:w16="http://schemas.microsoft.com/office/word/2018/wordml" xmlns:w16sdtdh="http://schemas.microsoft.com/office/word/2020/wordml/sdtdatahash" xmlns:w16se="http://schemas.microsoft.com/office/word/2015/wordml/symex" xmlns:wpg="http://schemas.microsoft.com/office/word/2010/wordprocessingGroup" xmlns:wpi="http://schemas.microsoft.com/office/word/2010/wordprocessingInk" xmlns:wne="http://schemas.microsoft.com/office/word/2006/wordml" xmlns:wps="http://schemas.microsoft.com/office/word/2010/wordprocessingShape" mc:Ignorable="w14 w15 w16se w16cid w16 w16cex w16sdtdh wp14">
+<w:ftr xmlns:wpc="http://schemas.microsoft.com/office/word/2010/wordprocessingCanvas" xmlns:mc="http://schemas.openxmlformats.org/markup-compatibility/2006" xmlns:o="urn:schemas-microsoft-com:office:office" xmlns:r="http://schemas.openxmlformats.org/officeDocument/2006/relationships" xmlns:m="http://schemas.openxmlformats.org/officeDocument/2006/math" xmlns:v="urn:schemas-microsoft-com:vml" xmlns:wp14="http://schemas.microsoft.com/office/word/2010/wordprocessingDrawing" xmlns:wp="http://schemas.openxmlformats.org/drawingml/2006/wordprocessingDrawing" xmlns:w10="urn:schemas-microsoft-com:office:word" xmlns:w="http://schemas.openxmlformats.org/wordprocessingml/2006/main" xmlns:w14="http://schemas.microsoft.com/office/word/2010/wordml" xmlns:w15="http://schemas.microsoft.com/office/word/2012/wordml" xmlns:wpg="http://schemas.microsoft.com/office/word/2010/wordprocessingGroup" xmlns:wpi="http://schemas.microsoft.com/office/word/2010/wordprocessingInk" xmlns:wne="http://schemas.microsoft.com/office/word/2006/wordml" xmlns:wps="http://schemas.microsoft.com/office/word/2010/wordprocessingShape" mc:Ignorable="w14 w15 wp14">
   <w:p>
     <w:pPr>
       <w:spacing w:after="0" w:line="259" w:lineRule="auto"/>
@@ -5080,6 +5427,7 @@
     <w:r>
       <w:rPr>
         <w:noProof/>
+        <w:lang w:val="en-US" w:eastAsia="en-US"/>
       </w:rPr>
       <mc:AlternateContent>
         <mc:Choice Requires="wpg">
@@ -5169,7 +5517,7 @@
             </wp:anchor>
           </w:drawing>
         </mc:Choice>
-        <mc:Fallback xmlns:a="http://schemas.openxmlformats.org/drawingml/2006/main">
+        <mc:Fallback xmlns:a="http://schemas.openxmlformats.org/drawingml/2006/main" xmlns:w16se="http://schemas.microsoft.com/office/word/2015/wordml/symex" xmlns:w16sdtdh="http://schemas.microsoft.com/office/word/2020/wordml/sdtdatahash" xmlns:w16="http://schemas.microsoft.com/office/word/2018/wordml" xmlns:w16cid="http://schemas.microsoft.com/office/word/2016/wordml/cid" xmlns:w16cex="http://schemas.microsoft.com/office/word/2018/wordml/cex" xmlns:am3d="http://schemas.microsoft.com/office/drawing/2017/model3d" xmlns:aink="http://schemas.microsoft.com/office/drawing/2016/ink" xmlns:cx8="http://schemas.microsoft.com/office/drawing/2016/5/14/chartex" xmlns:cx7="http://schemas.microsoft.com/office/drawing/2016/5/13/chartex" xmlns:cx6="http://schemas.microsoft.com/office/drawing/2016/5/12/chartex" xmlns:cx5="http://schemas.microsoft.com/office/drawing/2016/5/11/chartex" xmlns:cx4="http://schemas.microsoft.com/office/drawing/2016/5/10/chartex" xmlns:cx3="http://schemas.microsoft.com/office/drawing/2016/5/9/chartex" xmlns:cx2="http://schemas.microsoft.com/office/drawing/2015/10/21/chartex" xmlns:cx1="http://schemas.microsoft.com/office/drawing/2015/9/8/chartex" xmlns:cx="http://schemas.microsoft.com/office/drawing/2014/chartex">
           <w:pict>
             <v:group id="Group 6050" style="width:510.24pt;height:0.75pt;position:absolute;mso-position-horizontal-relative:page;mso-position-horizontal:absolute;margin-left:42.52pt;mso-position-vertical-relative:page;margin-top:813.544pt;" coordsize="64800,95">
               <v:shape id="Shape 6511" style="position:absolute;width:64800;height:95;left:0;top:0;" coordsize="6480049,9525" path="m0,0l6480049,0l6480049,9525l0,9525l0,0">
@@ -5194,8 +5542,9 @@
     <w:r>
       <w:rPr>
         <w:b/>
+        <w:noProof/>
       </w:rPr>
-      <w:t>1</w:t>
+      <w:t>4</w:t>
     </w:r>
     <w:r>
       <w:rPr>
@@ -5208,7 +5557,7 @@
 </file>
 
 <file path=word/footer2.xml><?xml version="1.0" encoding="utf-8"?>
-<w:ftr xmlns:wpc="http://schemas.microsoft.com/office/word/2010/wordprocessingCanvas" xmlns:cx="http://schemas.microsoft.com/office/drawing/2014/chartex" xmlns:cx1="http://schemas.microsoft.com/office/drawing/2015/9/8/chartex" xmlns:cx2="http://schemas.microsoft.com/office/drawing/2015/10/21/chartex" xmlns:cx3="http://schemas.microsoft.com/office/drawing/2016/5/9/chartex" xmlns:cx4="http://schemas.microsoft.com/office/drawing/2016/5/10/chartex" xmlns:cx5="http://schemas.microsoft.com/office/drawing/2016/5/11/chartex" xmlns:cx6="http://schemas.microsoft.com/office/drawing/2016/5/12/chartex" xmlns:cx7="http://schemas.microsoft.com/office/drawing/2016/5/13/chartex" xmlns:cx8="http://schemas.microsoft.com/office/drawing/2016/5/14/chartex" xmlns:mc="http://schemas.openxmlformats.org/markup-compatibility/2006" xmlns:aink="http://schemas.microsoft.com/office/drawing/2016/ink" xmlns:am3d="http://schemas.microsoft.com/office/drawing/2017/model3d" xmlns:o="urn:schemas-microsoft-com:office:office" xmlns:r="http://schemas.openxmlformats.org/officeDocument/2006/relationships" xmlns:m="http://schemas.openxmlformats.org/officeDocument/2006/math" xmlns:v="urn:schemas-microsoft-com:vml" xmlns:wp14="http://schemas.microsoft.com/office/word/2010/wordprocessingDrawing" xmlns:wp="http://schemas.openxmlformats.org/drawingml/2006/wordprocessingDrawing" xmlns:w10="urn:schemas-microsoft-com:office:word" xmlns:w="http://schemas.openxmlformats.org/wordprocessingml/2006/main" xmlns:w14="http://schemas.microsoft.com/office/word/2010/wordml" xmlns:w15="http://schemas.microsoft.com/office/word/2012/wordml" xmlns:w16cex="http://schemas.microsoft.com/office/word/2018/wordml/cex" xmlns:w16cid="http://schemas.microsoft.com/office/word/2016/wordml/cid" xmlns:w16="http://schemas.microsoft.com/office/word/2018/wordml" xmlns:w16sdtdh="http://schemas.microsoft.com/office/word/2020/wordml/sdtdatahash" xmlns:w16se="http://schemas.microsoft.com/office/word/2015/wordml/symex" xmlns:wpg="http://schemas.microsoft.com/office/word/2010/wordprocessingGroup" xmlns:wpi="http://schemas.microsoft.com/office/word/2010/wordprocessingInk" xmlns:wne="http://schemas.microsoft.com/office/word/2006/wordml" xmlns:wps="http://schemas.microsoft.com/office/word/2010/wordprocessingShape" mc:Ignorable="w14 w15 w16se w16cid w16 w16cex w16sdtdh wp14">
+<w:ftr xmlns:wpc="http://schemas.microsoft.com/office/word/2010/wordprocessingCanvas" xmlns:mc="http://schemas.openxmlformats.org/markup-compatibility/2006" xmlns:o="urn:schemas-microsoft-com:office:office" xmlns:r="http://schemas.openxmlformats.org/officeDocument/2006/relationships" xmlns:m="http://schemas.openxmlformats.org/officeDocument/2006/math" xmlns:v="urn:schemas-microsoft-com:vml" xmlns:wp14="http://schemas.microsoft.com/office/word/2010/wordprocessingDrawing" xmlns:wp="http://schemas.openxmlformats.org/drawingml/2006/wordprocessingDrawing" xmlns:w10="urn:schemas-microsoft-com:office:word" xmlns:w="http://schemas.openxmlformats.org/wordprocessingml/2006/main" xmlns:w14="http://schemas.microsoft.com/office/word/2010/wordml" xmlns:w15="http://schemas.microsoft.com/office/word/2012/wordml" xmlns:wpg="http://schemas.microsoft.com/office/word/2010/wordprocessingGroup" xmlns:wpi="http://schemas.microsoft.com/office/word/2010/wordprocessingInk" xmlns:wne="http://schemas.microsoft.com/office/word/2006/wordml" xmlns:wps="http://schemas.microsoft.com/office/word/2010/wordprocessingShape" mc:Ignorable="w14 w15 wp14">
   <w:p>
     <w:pPr>
       <w:spacing w:after="0" w:line="259" w:lineRule="auto"/>
@@ -5218,6 +5567,7 @@
     <w:r>
       <w:rPr>
         <w:noProof/>
+        <w:lang w:val="en-US" w:eastAsia="en-US"/>
       </w:rPr>
       <mc:AlternateContent>
         <mc:Choice Requires="wpg">
@@ -5307,7 +5657,7 @@
             </wp:anchor>
           </w:drawing>
         </mc:Choice>
-        <mc:Fallback xmlns:a="http://schemas.openxmlformats.org/drawingml/2006/main">
+        <mc:Fallback xmlns:a="http://schemas.openxmlformats.org/drawingml/2006/main" xmlns:w16se="http://schemas.microsoft.com/office/word/2015/wordml/symex" xmlns:w16sdtdh="http://schemas.microsoft.com/office/word/2020/wordml/sdtdatahash" xmlns:w16="http://schemas.microsoft.com/office/word/2018/wordml" xmlns:w16cid="http://schemas.microsoft.com/office/word/2016/wordml/cid" xmlns:w16cex="http://schemas.microsoft.com/office/word/2018/wordml/cex" xmlns:am3d="http://schemas.microsoft.com/office/drawing/2017/model3d" xmlns:aink="http://schemas.microsoft.com/office/drawing/2016/ink" xmlns:cx8="http://schemas.microsoft.com/office/drawing/2016/5/14/chartex" xmlns:cx7="http://schemas.microsoft.com/office/drawing/2016/5/13/chartex" xmlns:cx6="http://schemas.microsoft.com/office/drawing/2016/5/12/chartex" xmlns:cx5="http://schemas.microsoft.com/office/drawing/2016/5/11/chartex" xmlns:cx4="http://schemas.microsoft.com/office/drawing/2016/5/10/chartex" xmlns:cx3="http://schemas.microsoft.com/office/drawing/2016/5/9/chartex" xmlns:cx2="http://schemas.microsoft.com/office/drawing/2015/10/21/chartex" xmlns:cx1="http://schemas.microsoft.com/office/drawing/2015/9/8/chartex" xmlns:cx="http://schemas.microsoft.com/office/drawing/2014/chartex">
           <w:pict>
             <v:group id="Group 6034" style="width:510.24pt;height:0.75pt;position:absolute;mso-position-horizontal-relative:page;mso-position-horizontal:absolute;margin-left:42.52pt;mso-position-vertical-relative:page;margin-top:813.544pt;" coordsize="64800,95">
               <v:shape id="Shape 6509" style="position:absolute;width:64800;height:95;left:0;top:0;" coordsize="6480049,9525" path="m0,0l6480049,0l6480049,9525l0,9525l0,0">
@@ -5332,8 +5682,9 @@
     <w:r>
       <w:rPr>
         <w:b/>
+        <w:noProof/>
       </w:rPr>
-      <w:t>1</w:t>
+      <w:t>5</w:t>
     </w:r>
     <w:r>
       <w:rPr>
@@ -5346,7 +5697,7 @@
 </file>
 
 <file path=word/footer3.xml><?xml version="1.0" encoding="utf-8"?>
-<w:ftr xmlns:wpc="http://schemas.microsoft.com/office/word/2010/wordprocessingCanvas" xmlns:cx="http://schemas.microsoft.com/office/drawing/2014/chartex" xmlns:cx1="http://schemas.microsoft.com/office/drawing/2015/9/8/chartex" xmlns:cx2="http://schemas.microsoft.com/office/drawing/2015/10/21/chartex" xmlns:cx3="http://schemas.microsoft.com/office/drawing/2016/5/9/chartex" xmlns:cx4="http://schemas.microsoft.com/office/drawing/2016/5/10/chartex" xmlns:cx5="http://schemas.microsoft.com/office/drawing/2016/5/11/chartex" xmlns:cx6="http://schemas.microsoft.com/office/drawing/2016/5/12/chartex" xmlns:cx7="http://schemas.microsoft.com/office/drawing/2016/5/13/chartex" xmlns:cx8="http://schemas.microsoft.com/office/drawing/2016/5/14/chartex" xmlns:mc="http://schemas.openxmlformats.org/markup-compatibility/2006" xmlns:aink="http://schemas.microsoft.com/office/drawing/2016/ink" xmlns:am3d="http://schemas.microsoft.com/office/drawing/2017/model3d" xmlns:o="urn:schemas-microsoft-com:office:office" xmlns:r="http://schemas.openxmlformats.org/officeDocument/2006/relationships" xmlns:m="http://schemas.openxmlformats.org/officeDocument/2006/math" xmlns:v="urn:schemas-microsoft-com:vml" xmlns:wp14="http://schemas.microsoft.com/office/word/2010/wordprocessingDrawing" xmlns:wp="http://schemas.openxmlformats.org/drawingml/2006/wordprocessingDrawing" xmlns:w10="urn:schemas-microsoft-com:office:word" xmlns:w="http://schemas.openxmlformats.org/wordprocessingml/2006/main" xmlns:w14="http://schemas.microsoft.com/office/word/2010/wordml" xmlns:w15="http://schemas.microsoft.com/office/word/2012/wordml" xmlns:w16cex="http://schemas.microsoft.com/office/word/2018/wordml/cex" xmlns:w16cid="http://schemas.microsoft.com/office/word/2016/wordml/cid" xmlns:w16="http://schemas.microsoft.com/office/word/2018/wordml" xmlns:w16sdtdh="http://schemas.microsoft.com/office/word/2020/wordml/sdtdatahash" xmlns:w16se="http://schemas.microsoft.com/office/word/2015/wordml/symex" xmlns:wpg="http://schemas.microsoft.com/office/word/2010/wordprocessingGroup" xmlns:wpi="http://schemas.microsoft.com/office/word/2010/wordprocessingInk" xmlns:wne="http://schemas.microsoft.com/office/word/2006/wordml" xmlns:wps="http://schemas.microsoft.com/office/word/2010/wordprocessingShape" mc:Ignorable="w14 w15 w16se w16cid w16 w16cex w16sdtdh wp14">
+<w:ftr xmlns:wpc="http://schemas.microsoft.com/office/word/2010/wordprocessingCanvas" xmlns:mc="http://schemas.openxmlformats.org/markup-compatibility/2006" xmlns:o="urn:schemas-microsoft-com:office:office" xmlns:r="http://schemas.openxmlformats.org/officeDocument/2006/relationships" xmlns:m="http://schemas.openxmlformats.org/officeDocument/2006/math" xmlns:v="urn:schemas-microsoft-com:vml" xmlns:wp14="http://schemas.microsoft.com/office/word/2010/wordprocessingDrawing" xmlns:wp="http://schemas.openxmlformats.org/drawingml/2006/wordprocessingDrawing" xmlns:w10="urn:schemas-microsoft-com:office:word" xmlns:w="http://schemas.openxmlformats.org/wordprocessingml/2006/main" xmlns:w14="http://schemas.microsoft.com/office/word/2010/wordml" xmlns:w15="http://schemas.microsoft.com/office/word/2012/wordml" xmlns:wpg="http://schemas.microsoft.com/office/word/2010/wordprocessingGroup" xmlns:wpi="http://schemas.microsoft.com/office/word/2010/wordprocessingInk" xmlns:wne="http://schemas.microsoft.com/office/word/2006/wordml" xmlns:wps="http://schemas.microsoft.com/office/word/2010/wordprocessingShape" mc:Ignorable="w14 w15 wp14">
   <w:p>
     <w:pPr>
       <w:spacing w:after="0" w:line="259" w:lineRule="auto"/>
@@ -5356,6 +5707,7 @@
     <w:r>
       <w:rPr>
         <w:noProof/>
+        <w:lang w:val="en-US" w:eastAsia="en-US"/>
       </w:rPr>
       <mc:AlternateContent>
         <mc:Choice Requires="wpg">
@@ -5445,7 +5797,7 @@
             </wp:anchor>
           </w:drawing>
         </mc:Choice>
-        <mc:Fallback xmlns:a="http://schemas.openxmlformats.org/drawingml/2006/main">
+        <mc:Fallback xmlns:a="http://schemas.openxmlformats.org/drawingml/2006/main" xmlns:w16se="http://schemas.microsoft.com/office/word/2015/wordml/symex" xmlns:w16sdtdh="http://schemas.microsoft.com/office/word/2020/wordml/sdtdatahash" xmlns:w16="http://schemas.microsoft.com/office/word/2018/wordml" xmlns:w16cid="http://schemas.microsoft.com/office/word/2016/wordml/cid" xmlns:w16cex="http://schemas.microsoft.com/office/word/2018/wordml/cex" xmlns:am3d="http://schemas.microsoft.com/office/drawing/2017/model3d" xmlns:aink="http://schemas.microsoft.com/office/drawing/2016/ink" xmlns:cx8="http://schemas.microsoft.com/office/drawing/2016/5/14/chartex" xmlns:cx7="http://schemas.microsoft.com/office/drawing/2016/5/13/chartex" xmlns:cx6="http://schemas.microsoft.com/office/drawing/2016/5/12/chartex" xmlns:cx5="http://schemas.microsoft.com/office/drawing/2016/5/11/chartex" xmlns:cx4="http://schemas.microsoft.com/office/drawing/2016/5/10/chartex" xmlns:cx3="http://schemas.microsoft.com/office/drawing/2016/5/9/chartex" xmlns:cx2="http://schemas.microsoft.com/office/drawing/2015/10/21/chartex" xmlns:cx1="http://schemas.microsoft.com/office/drawing/2015/9/8/chartex" xmlns:cx="http://schemas.microsoft.com/office/drawing/2014/chartex">
           <w:pict>
             <v:group id="Group 6020" style="width:510.24pt;height:0.75pt;position:absolute;mso-position-horizontal-relative:page;mso-position-horizontal:absolute;margin-left:42.52pt;mso-position-vertical-relative:page;margin-top:813.544pt;" coordsize="64800,95">
               <v:shape id="Shape 6507" style="position:absolute;width:64800;height:95;left:0;top:0;" coordsize="6480049,9525" path="m0,0l6480049,0l6480049,9525l0,9525l0,0">
@@ -5484,7 +5836,7 @@
 </file>
 
 <file path=word/footer4.xml><?xml version="1.0" encoding="utf-8"?>
-<w:ftr xmlns:wpc="http://schemas.microsoft.com/office/word/2010/wordprocessingCanvas" xmlns:cx="http://schemas.microsoft.com/office/drawing/2014/chartex" xmlns:cx1="http://schemas.microsoft.com/office/drawing/2015/9/8/chartex" xmlns:cx2="http://schemas.microsoft.com/office/drawing/2015/10/21/chartex" xmlns:cx3="http://schemas.microsoft.com/office/drawing/2016/5/9/chartex" xmlns:cx4="http://schemas.microsoft.com/office/drawing/2016/5/10/chartex" xmlns:cx5="http://schemas.microsoft.com/office/drawing/2016/5/11/chartex" xmlns:cx6="http://schemas.microsoft.com/office/drawing/2016/5/12/chartex" xmlns:cx7="http://schemas.microsoft.com/office/drawing/2016/5/13/chartex" xmlns:cx8="http://schemas.microsoft.com/office/drawing/2016/5/14/chartex" xmlns:mc="http://schemas.openxmlformats.org/markup-compatibility/2006" xmlns:aink="http://schemas.microsoft.com/office/drawing/2016/ink" xmlns:am3d="http://schemas.microsoft.com/office/drawing/2017/model3d" xmlns:o="urn:schemas-microsoft-com:office:office" xmlns:r="http://schemas.openxmlformats.org/officeDocument/2006/relationships" xmlns:m="http://schemas.openxmlformats.org/officeDocument/2006/math" xmlns:v="urn:schemas-microsoft-com:vml" xmlns:wp14="http://schemas.microsoft.com/office/word/2010/wordprocessingDrawing" xmlns:wp="http://schemas.openxmlformats.org/drawingml/2006/wordprocessingDrawing" xmlns:w10="urn:schemas-microsoft-com:office:word" xmlns:w="http://schemas.openxmlformats.org/wordprocessingml/2006/main" xmlns:w14="http://schemas.microsoft.com/office/word/2010/wordml" xmlns:w15="http://schemas.microsoft.com/office/word/2012/wordml" xmlns:w16cex="http://schemas.microsoft.com/office/word/2018/wordml/cex" xmlns:w16cid="http://schemas.microsoft.com/office/word/2016/wordml/cid" xmlns:w16="http://schemas.microsoft.com/office/word/2018/wordml" xmlns:w16sdtdh="http://schemas.microsoft.com/office/word/2020/wordml/sdtdatahash" xmlns:w16se="http://schemas.microsoft.com/office/word/2015/wordml/symex" xmlns:wpg="http://schemas.microsoft.com/office/word/2010/wordprocessingGroup" xmlns:wpi="http://schemas.microsoft.com/office/word/2010/wordprocessingInk" xmlns:wne="http://schemas.microsoft.com/office/word/2006/wordml" xmlns:wps="http://schemas.microsoft.com/office/word/2010/wordprocessingShape" mc:Ignorable="w14 w15 w16se w16cid w16 w16cex w16sdtdh wp14">
+<w:ftr xmlns:wpc="http://schemas.microsoft.com/office/word/2010/wordprocessingCanvas" xmlns:mc="http://schemas.openxmlformats.org/markup-compatibility/2006" xmlns:o="urn:schemas-microsoft-com:office:office" xmlns:r="http://schemas.openxmlformats.org/officeDocument/2006/relationships" xmlns:m="http://schemas.openxmlformats.org/officeDocument/2006/math" xmlns:v="urn:schemas-microsoft-com:vml" xmlns:wp14="http://schemas.microsoft.com/office/word/2010/wordprocessingDrawing" xmlns:wp="http://schemas.openxmlformats.org/drawingml/2006/wordprocessingDrawing" xmlns:w10="urn:schemas-microsoft-com:office:word" xmlns:w="http://schemas.openxmlformats.org/wordprocessingml/2006/main" xmlns:w14="http://schemas.microsoft.com/office/word/2010/wordml" xmlns:w15="http://schemas.microsoft.com/office/word/2012/wordml" xmlns:wpg="http://schemas.microsoft.com/office/word/2010/wordprocessingGroup" xmlns:wpi="http://schemas.microsoft.com/office/word/2010/wordprocessingInk" xmlns:wne="http://schemas.microsoft.com/office/word/2006/wordml" xmlns:wps="http://schemas.microsoft.com/office/word/2010/wordprocessingShape" mc:Ignorable="w14 w15 wp14">
   <w:p>
     <w:pPr>
       <w:spacing w:after="0" w:line="259" w:lineRule="auto"/>
@@ -5494,6 +5846,7 @@
     <w:r>
       <w:rPr>
         <w:noProof/>
+        <w:lang w:val="en-US" w:eastAsia="en-US"/>
       </w:rPr>
       <mc:AlternateContent>
         <mc:Choice Requires="wpg">
@@ -5583,7 +5936,7 @@
             </wp:anchor>
           </w:drawing>
         </mc:Choice>
-        <mc:Fallback xmlns:a="http://schemas.openxmlformats.org/drawingml/2006/main">
+        <mc:Fallback xmlns:a="http://schemas.openxmlformats.org/drawingml/2006/main" xmlns:w16se="http://schemas.microsoft.com/office/word/2015/wordml/symex" xmlns:w16sdtdh="http://schemas.microsoft.com/office/word/2020/wordml/sdtdatahash" xmlns:w16="http://schemas.microsoft.com/office/word/2018/wordml" xmlns:w16cid="http://schemas.microsoft.com/office/word/2016/wordml/cid" xmlns:w16cex="http://schemas.microsoft.com/office/word/2018/wordml/cex" xmlns:am3d="http://schemas.microsoft.com/office/drawing/2017/model3d" xmlns:aink="http://schemas.microsoft.com/office/drawing/2016/ink" xmlns:cx8="http://schemas.microsoft.com/office/drawing/2016/5/14/chartex" xmlns:cx7="http://schemas.microsoft.com/office/drawing/2016/5/13/chartex" xmlns:cx6="http://schemas.microsoft.com/office/drawing/2016/5/12/chartex" xmlns:cx5="http://schemas.microsoft.com/office/drawing/2016/5/11/chartex" xmlns:cx4="http://schemas.microsoft.com/office/drawing/2016/5/10/chartex" xmlns:cx3="http://schemas.microsoft.com/office/drawing/2016/5/9/chartex" xmlns:cx2="http://schemas.microsoft.com/office/drawing/2015/10/21/chartex" xmlns:cx1="http://schemas.microsoft.com/office/drawing/2015/9/8/chartex" xmlns:cx="http://schemas.microsoft.com/office/drawing/2014/chartex">
           <w:pict>
             <v:group id="Group 6105" style="width:510.24pt;height:0.75pt;position:absolute;mso-position-horizontal-relative:page;mso-position-horizontal:absolute;margin-left:42.52pt;mso-position-vertical-relative:page;margin-top:813.544pt;" coordsize="64800,95">
               <v:shape id="Shape 6517" style="position:absolute;width:64800;height:95;left:0;top:0;" coordsize="6480049,9525" path="m0,0l6480049,0l6480049,9525l0,9525l0,0">
@@ -5608,8 +5961,9 @@
     <w:r>
       <w:rPr>
         <w:b/>
+        <w:noProof/>
       </w:rPr>
-      <w:t>1</w:t>
+      <w:t>8</w:t>
     </w:r>
     <w:r>
       <w:rPr>
@@ -5622,7 +5976,7 @@
 </file>
 
 <file path=word/footer5.xml><?xml version="1.0" encoding="utf-8"?>
-<w:ftr xmlns:wpc="http://schemas.microsoft.com/office/word/2010/wordprocessingCanvas" xmlns:cx="http://schemas.microsoft.com/office/drawing/2014/chartex" xmlns:cx1="http://schemas.microsoft.com/office/drawing/2015/9/8/chartex" xmlns:cx2="http://schemas.microsoft.com/office/drawing/2015/10/21/chartex" xmlns:cx3="http://schemas.microsoft.com/office/drawing/2016/5/9/chartex" xmlns:cx4="http://schemas.microsoft.com/office/drawing/2016/5/10/chartex" xmlns:cx5="http://schemas.microsoft.com/office/drawing/2016/5/11/chartex" xmlns:cx6="http://schemas.microsoft.com/office/drawing/2016/5/12/chartex" xmlns:cx7="http://schemas.microsoft.com/office/drawing/2016/5/13/chartex" xmlns:cx8="http://schemas.microsoft.com/office/drawing/2016/5/14/chartex" xmlns:mc="http://schemas.openxmlformats.org/markup-compatibility/2006" xmlns:aink="http://schemas.microsoft.com/office/drawing/2016/ink" xmlns:am3d="http://schemas.microsoft.com/office/drawing/2017/model3d" xmlns:o="urn:schemas-microsoft-com:office:office" xmlns:r="http://schemas.openxmlformats.org/officeDocument/2006/relationships" xmlns:m="http://schemas.openxmlformats.org/officeDocument/2006/math" xmlns:v="urn:schemas-microsoft-com:vml" xmlns:wp14="http://schemas.microsoft.com/office/word/2010/wordprocessingDrawing" xmlns:wp="http://schemas.openxmlformats.org/drawingml/2006/wordprocessingDrawing" xmlns:w10="urn:schemas-microsoft-com:office:word" xmlns:w="http://schemas.openxmlformats.org/wordprocessingml/2006/main" xmlns:w14="http://schemas.microsoft.com/office/word/2010/wordml" xmlns:w15="http://schemas.microsoft.com/office/word/2012/wordml" xmlns:w16cex="http://schemas.microsoft.com/office/word/2018/wordml/cex" xmlns:w16cid="http://schemas.microsoft.com/office/word/2016/wordml/cid" xmlns:w16="http://schemas.microsoft.com/office/word/2018/wordml" xmlns:w16sdtdh="http://schemas.microsoft.com/office/word/2020/wordml/sdtdatahash" xmlns:w16se="http://schemas.microsoft.com/office/word/2015/wordml/symex" xmlns:wpg="http://schemas.microsoft.com/office/word/2010/wordprocessingGroup" xmlns:wpi="http://schemas.microsoft.com/office/word/2010/wordprocessingInk" xmlns:wne="http://schemas.microsoft.com/office/word/2006/wordml" xmlns:wps="http://schemas.microsoft.com/office/word/2010/wordprocessingShape" mc:Ignorable="w14 w15 w16se w16cid w16 w16cex w16sdtdh wp14">
+<w:ftr xmlns:wpc="http://schemas.microsoft.com/office/word/2010/wordprocessingCanvas" xmlns:mc="http://schemas.openxmlformats.org/markup-compatibility/2006" xmlns:o="urn:schemas-microsoft-com:office:office" xmlns:r="http://schemas.openxmlformats.org/officeDocument/2006/relationships" xmlns:m="http://schemas.openxmlformats.org/officeDocument/2006/math" xmlns:v="urn:schemas-microsoft-com:vml" xmlns:wp14="http://schemas.microsoft.com/office/word/2010/wordprocessingDrawing" xmlns:wp="http://schemas.openxmlformats.org/drawingml/2006/wordprocessingDrawing" xmlns:w10="urn:schemas-microsoft-com:office:word" xmlns:w="http://schemas.openxmlformats.org/wordprocessingml/2006/main" xmlns:w14="http://schemas.microsoft.com/office/word/2010/wordml" xmlns:w15="http://schemas.microsoft.com/office/word/2012/wordml" xmlns:wpg="http://schemas.microsoft.com/office/word/2010/wordprocessingGroup" xmlns:wpi="http://schemas.microsoft.com/office/word/2010/wordprocessingInk" xmlns:wne="http://schemas.microsoft.com/office/word/2006/wordml" xmlns:wps="http://schemas.microsoft.com/office/word/2010/wordprocessingShape" mc:Ignorable="w14 w15 wp14">
   <w:p>
     <w:pPr>
       <w:spacing w:after="0" w:line="259" w:lineRule="auto"/>
@@ -5632,6 +5986,7 @@
     <w:r>
       <w:rPr>
         <w:noProof/>
+        <w:lang w:val="en-US" w:eastAsia="en-US"/>
       </w:rPr>
       <mc:AlternateContent>
         <mc:Choice Requires="wpg">
@@ -5721,7 +6076,7 @@
             </wp:anchor>
           </w:drawing>
         </mc:Choice>
-        <mc:Fallback xmlns:a="http://schemas.openxmlformats.org/drawingml/2006/main">
+        <mc:Fallback xmlns:a="http://schemas.openxmlformats.org/drawingml/2006/main" xmlns:w16se="http://schemas.microsoft.com/office/word/2015/wordml/symex" xmlns:w16sdtdh="http://schemas.microsoft.com/office/word/2020/wordml/sdtdatahash" xmlns:w16="http://schemas.microsoft.com/office/word/2018/wordml" xmlns:w16cid="http://schemas.microsoft.com/office/word/2016/wordml/cid" xmlns:w16cex="http://schemas.microsoft.com/office/word/2018/wordml/cex" xmlns:am3d="http://schemas.microsoft.com/office/drawing/2017/model3d" xmlns:aink="http://schemas.microsoft.com/office/drawing/2016/ink" xmlns:cx8="http://schemas.microsoft.com/office/drawing/2016/5/14/chartex" xmlns:cx7="http://schemas.microsoft.com/office/drawing/2016/5/13/chartex" xmlns:cx6="http://schemas.microsoft.com/office/drawing/2016/5/12/chartex" xmlns:cx5="http://schemas.microsoft.com/office/drawing/2016/5/11/chartex" xmlns:cx4="http://schemas.microsoft.com/office/drawing/2016/5/10/chartex" xmlns:cx3="http://schemas.microsoft.com/office/drawing/2016/5/9/chartex" xmlns:cx2="http://schemas.microsoft.com/office/drawing/2015/10/21/chartex" xmlns:cx1="http://schemas.microsoft.com/office/drawing/2015/9/8/chartex" xmlns:cx="http://schemas.microsoft.com/office/drawing/2014/chartex">
           <w:pict>
             <v:group id="Group 6087" style="width:510.24pt;height:0.75pt;position:absolute;mso-position-horizontal-relative:page;mso-position-horizontal:absolute;margin-left:42.52pt;mso-position-vertical-relative:page;margin-top:813.544pt;" coordsize="64800,95">
               <v:shape id="Shape 6515" style="position:absolute;width:64800;height:95;left:0;top:0;" coordsize="6480049,9525" path="m0,0l6480049,0l6480049,9525l0,9525l0,0">
@@ -5746,8 +6101,9 @@
     <w:r>
       <w:rPr>
         <w:b/>
+        <w:noProof/>
       </w:rPr>
-      <w:t>1</w:t>
+      <w:t>7</w:t>
     </w:r>
     <w:r>
       <w:rPr>
@@ -5760,7 +6116,7 @@
 </file>
 
 <file path=word/footer6.xml><?xml version="1.0" encoding="utf-8"?>
-<w:ftr xmlns:wpc="http://schemas.microsoft.com/office/word/2010/wordprocessingCanvas" xmlns:cx="http://schemas.microsoft.com/office/drawing/2014/chartex" xmlns:cx1="http://schemas.microsoft.com/office/drawing/2015/9/8/chartex" xmlns:cx2="http://schemas.microsoft.com/office/drawing/2015/10/21/chartex" xmlns:cx3="http://schemas.microsoft.com/office/drawing/2016/5/9/chartex" xmlns:cx4="http://schemas.microsoft.com/office/drawing/2016/5/10/chartex" xmlns:cx5="http://schemas.microsoft.com/office/drawing/2016/5/11/chartex" xmlns:cx6="http://schemas.microsoft.com/office/drawing/2016/5/12/chartex" xmlns:cx7="http://schemas.microsoft.com/office/drawing/2016/5/13/chartex" xmlns:cx8="http://schemas.microsoft.com/office/drawing/2016/5/14/chartex" xmlns:mc="http://schemas.openxmlformats.org/markup-compatibility/2006" xmlns:aink="http://schemas.microsoft.com/office/drawing/2016/ink" xmlns:am3d="http://schemas.microsoft.com/office/drawing/2017/model3d" xmlns:o="urn:schemas-microsoft-com:office:office" xmlns:r="http://schemas.openxmlformats.org/officeDocument/2006/relationships" xmlns:m="http://schemas.openxmlformats.org/officeDocument/2006/math" xmlns:v="urn:schemas-microsoft-com:vml" xmlns:wp14="http://schemas.microsoft.com/office/word/2010/wordprocessingDrawing" xmlns:wp="http://schemas.openxmlformats.org/drawingml/2006/wordprocessingDrawing" xmlns:w10="urn:schemas-microsoft-com:office:word" xmlns:w="http://schemas.openxmlformats.org/wordprocessingml/2006/main" xmlns:w14="http://schemas.microsoft.com/office/word/2010/wordml" xmlns:w15="http://schemas.microsoft.com/office/word/2012/wordml" xmlns:w16cex="http://schemas.microsoft.com/office/word/2018/wordml/cex" xmlns:w16cid="http://schemas.microsoft.com/office/word/2016/wordml/cid" xmlns:w16="http://schemas.microsoft.com/office/word/2018/wordml" xmlns:w16sdtdh="http://schemas.microsoft.com/office/word/2020/wordml/sdtdatahash" xmlns:w16se="http://schemas.microsoft.com/office/word/2015/wordml/symex" xmlns:wpg="http://schemas.microsoft.com/office/word/2010/wordprocessingGroup" xmlns:wpi="http://schemas.microsoft.com/office/word/2010/wordprocessingInk" xmlns:wne="http://schemas.microsoft.com/office/word/2006/wordml" xmlns:wps="http://schemas.microsoft.com/office/word/2010/wordprocessingShape" mc:Ignorable="w14 w15 w16se w16cid w16 w16cex w16sdtdh wp14">
+<w:ftr xmlns:wpc="http://schemas.microsoft.com/office/word/2010/wordprocessingCanvas" xmlns:mc="http://schemas.openxmlformats.org/markup-compatibility/2006" xmlns:o="urn:schemas-microsoft-com:office:office" xmlns:r="http://schemas.openxmlformats.org/officeDocument/2006/relationships" xmlns:m="http://schemas.openxmlformats.org/officeDocument/2006/math" xmlns:v="urn:schemas-microsoft-com:vml" xmlns:wp14="http://schemas.microsoft.com/office/word/2010/wordprocessingDrawing" xmlns:wp="http://schemas.openxmlformats.org/drawingml/2006/wordprocessingDrawing" xmlns:w10="urn:schemas-microsoft-com:office:word" xmlns:w="http://schemas.openxmlformats.org/wordprocessingml/2006/main" xmlns:w14="http://schemas.microsoft.com/office/word/2010/wordml" xmlns:w15="http://schemas.microsoft.com/office/word/2012/wordml" xmlns:wpg="http://schemas.microsoft.com/office/word/2010/wordprocessingGroup" xmlns:wpi="http://schemas.microsoft.com/office/word/2010/wordprocessingInk" xmlns:wne="http://schemas.microsoft.com/office/word/2006/wordml" xmlns:wps="http://schemas.microsoft.com/office/word/2010/wordprocessingShape" mc:Ignorable="w14 w15 wp14">
   <w:p>
     <w:pPr>
       <w:spacing w:after="0" w:line="259" w:lineRule="auto"/>
@@ -5770,6 +6126,7 @@
     <w:r>
       <w:rPr>
         <w:noProof/>
+        <w:lang w:val="en-US" w:eastAsia="en-US"/>
       </w:rPr>
       <mc:AlternateContent>
         <mc:Choice Requires="wpg">
@@ -5859,7 +6216,7 @@
             </wp:anchor>
           </w:drawing>
         </mc:Choice>
-        <mc:Fallback xmlns:a="http://schemas.openxmlformats.org/drawingml/2006/main">
+        <mc:Fallback xmlns:a="http://schemas.openxmlformats.org/drawingml/2006/main" xmlns:w16se="http://schemas.microsoft.com/office/word/2015/wordml/symex" xmlns:w16sdtdh="http://schemas.microsoft.com/office/word/2020/wordml/sdtdatahash" xmlns:w16="http://schemas.microsoft.com/office/word/2018/wordml" xmlns:w16cid="http://schemas.microsoft.com/office/word/2016/wordml/cid" xmlns:w16cex="http://schemas.microsoft.com/office/word/2018/wordml/cex" xmlns:am3d="http://schemas.microsoft.com/office/drawing/2017/model3d" xmlns:aink="http://schemas.microsoft.com/office/drawing/2016/ink" xmlns:cx8="http://schemas.microsoft.com/office/drawing/2016/5/14/chartex" xmlns:cx7="http://schemas.microsoft.com/office/drawing/2016/5/13/chartex" xmlns:cx6="http://schemas.microsoft.com/office/drawing/2016/5/12/chartex" xmlns:cx5="http://schemas.microsoft.com/office/drawing/2016/5/11/chartex" xmlns:cx4="http://schemas.microsoft.com/office/drawing/2016/5/10/chartex" xmlns:cx3="http://schemas.microsoft.com/office/drawing/2016/5/9/chartex" xmlns:cx2="http://schemas.microsoft.com/office/drawing/2015/10/21/chartex" xmlns:cx1="http://schemas.microsoft.com/office/drawing/2015/9/8/chartex" xmlns:cx="http://schemas.microsoft.com/office/drawing/2014/chartex">
           <w:pict>
             <v:group id="Group 6069" style="width:510.24pt;height:0.75pt;position:absolute;mso-position-horizontal-relative:page;mso-position-horizontal:absolute;margin-left:42.52pt;mso-position-vertical-relative:page;margin-top:813.544pt;" coordsize="64800,95">
               <v:shape id="Shape 6513" style="position:absolute;width:64800;height:95;left:0;top:0;" coordsize="6480049,9525" path="m0,0l6480049,0l6480049,9525l0,9525l0,0">
@@ -5898,7 +6255,7 @@
 </file>
 
 <file path=word/footnotes.xml><?xml version="1.0" encoding="utf-8"?>
-<w:footnotes xmlns:wpc="http://schemas.microsoft.com/office/word/2010/wordprocessingCanvas" xmlns:cx="http://schemas.microsoft.com/office/drawing/2014/chartex" xmlns:cx1="http://schemas.microsoft.com/office/drawing/2015/9/8/chartex" xmlns:cx2="http://schemas.microsoft.com/office/drawing/2015/10/21/chartex" xmlns:cx3="http://schemas.microsoft.com/office/drawing/2016/5/9/chartex" xmlns:cx4="http://schemas.microsoft.com/office/drawing/2016/5/10/chartex" xmlns:cx5="http://schemas.microsoft.com/office/drawing/2016/5/11/chartex" xmlns:cx6="http://schemas.microsoft.com/office/drawing/2016/5/12/chartex" xmlns:cx7="http://schemas.microsoft.com/office/drawing/2016/5/13/chartex" xmlns:cx8="http://schemas.microsoft.com/office/drawing/2016/5/14/chartex" xmlns:mc="http://schemas.openxmlformats.org/markup-compatibility/2006" xmlns:aink="http://schemas.microsoft.com/office/drawing/2016/ink" xmlns:am3d="http://schemas.microsoft.com/office/drawing/2017/model3d" xmlns:o="urn:schemas-microsoft-com:office:office" xmlns:r="http://schemas.openxmlformats.org/officeDocument/2006/relationships" xmlns:m="http://schemas.openxmlformats.org/officeDocument/2006/math" xmlns:v="urn:schemas-microsoft-com:vml" xmlns:wp14="http://schemas.microsoft.com/office/word/2010/wordprocessingDrawing" xmlns:wp="http://schemas.openxmlformats.org/drawingml/2006/wordprocessingDrawing" xmlns:w10="urn:schemas-microsoft-com:office:word" xmlns:w="http://schemas.openxmlformats.org/wordprocessingml/2006/main" xmlns:w14="http://schemas.microsoft.com/office/word/2010/wordml" xmlns:w15="http://schemas.microsoft.com/office/word/2012/wordml" xmlns:w16cex="http://schemas.microsoft.com/office/word/2018/wordml/cex" xmlns:w16cid="http://schemas.microsoft.com/office/word/2016/wordml/cid" xmlns:w16="http://schemas.microsoft.com/office/word/2018/wordml" xmlns:w16sdtdh="http://schemas.microsoft.com/office/word/2020/wordml/sdtdatahash" xmlns:w16se="http://schemas.microsoft.com/office/word/2015/wordml/symex" xmlns:wpg="http://schemas.microsoft.com/office/word/2010/wordprocessingGroup" xmlns:wpi="http://schemas.microsoft.com/office/word/2010/wordprocessingInk" xmlns:wne="http://schemas.microsoft.com/office/word/2006/wordml" xmlns:wps="http://schemas.microsoft.com/office/word/2010/wordprocessingShape" mc:Ignorable="w14 w15 w16se w16cid w16 w16cex w16sdtdh wp14">
+<w:footnotes xmlns:wpc="http://schemas.microsoft.com/office/word/2010/wordprocessingCanvas" xmlns:mc="http://schemas.openxmlformats.org/markup-compatibility/2006" xmlns:o="urn:schemas-microsoft-com:office:office" xmlns:r="http://schemas.openxmlformats.org/officeDocument/2006/relationships" xmlns:m="http://schemas.openxmlformats.org/officeDocument/2006/math" xmlns:v="urn:schemas-microsoft-com:vml" xmlns:wp14="http://schemas.microsoft.com/office/word/2010/wordprocessingDrawing" xmlns:wp="http://schemas.openxmlformats.org/drawingml/2006/wordprocessingDrawing" xmlns:w10="urn:schemas-microsoft-com:office:word" xmlns:w="http://schemas.openxmlformats.org/wordprocessingml/2006/main" xmlns:w14="http://schemas.microsoft.com/office/word/2010/wordml" xmlns:w15="http://schemas.microsoft.com/office/word/2012/wordml" xmlns:wpg="http://schemas.microsoft.com/office/word/2010/wordprocessingGroup" xmlns:wpi="http://schemas.microsoft.com/office/word/2010/wordprocessingInk" xmlns:wne="http://schemas.microsoft.com/office/word/2006/wordml" xmlns:wps="http://schemas.microsoft.com/office/word/2010/wordprocessingShape" mc:Ignorable="w14 w15 wp14">
   <w:footnote w:type="separator" w:id="-1">
     <w:p>
       <w:pPr>
@@ -5923,7 +6280,7 @@
 </file>
 
 <file path=word/header1.xml><?xml version="1.0" encoding="utf-8"?>
-<w:hdr xmlns:wpc="http://schemas.microsoft.com/office/word/2010/wordprocessingCanvas" xmlns:cx="http://schemas.microsoft.com/office/drawing/2014/chartex" xmlns:cx1="http://schemas.microsoft.com/office/drawing/2015/9/8/chartex" xmlns:cx2="http://schemas.microsoft.com/office/drawing/2015/10/21/chartex" xmlns:cx3="http://schemas.microsoft.com/office/drawing/2016/5/9/chartex" xmlns:cx4="http://schemas.microsoft.com/office/drawing/2016/5/10/chartex" xmlns:cx5="http://schemas.microsoft.com/office/drawing/2016/5/11/chartex" xmlns:cx6="http://schemas.microsoft.com/office/drawing/2016/5/12/chartex" xmlns:cx7="http://schemas.microsoft.com/office/drawing/2016/5/13/chartex" xmlns:cx8="http://schemas.microsoft.com/office/drawing/2016/5/14/chartex" xmlns:mc="http://schemas.openxmlformats.org/markup-compatibility/2006" xmlns:aink="http://schemas.microsoft.com/office/drawing/2016/ink" xmlns:am3d="http://schemas.microsoft.com/office/drawing/2017/model3d" xmlns:o="urn:schemas-microsoft-com:office:office" xmlns:r="http://schemas.openxmlformats.org/officeDocument/2006/relationships" xmlns:m="http://schemas.openxmlformats.org/officeDocument/2006/math" xmlns:v="urn:schemas-microsoft-com:vml" xmlns:wp14="http://schemas.microsoft.com/office/word/2010/wordprocessingDrawing" xmlns:wp="http://schemas.openxmlformats.org/drawingml/2006/wordprocessingDrawing" xmlns:w10="urn:schemas-microsoft-com:office:word" xmlns:w="http://schemas.openxmlformats.org/wordprocessingml/2006/main" xmlns:w14="http://schemas.microsoft.com/office/word/2010/wordml" xmlns:w15="http://schemas.microsoft.com/office/word/2012/wordml" xmlns:w16cex="http://schemas.microsoft.com/office/word/2018/wordml/cex" xmlns:w16cid="http://schemas.microsoft.com/office/word/2016/wordml/cid" xmlns:w16="http://schemas.microsoft.com/office/word/2018/wordml" xmlns:w16sdtdh="http://schemas.microsoft.com/office/word/2020/wordml/sdtdatahash" xmlns:w16se="http://schemas.microsoft.com/office/word/2015/wordml/symex" xmlns:wpg="http://schemas.microsoft.com/office/word/2010/wordprocessingGroup" xmlns:wpi="http://schemas.microsoft.com/office/word/2010/wordprocessingInk" xmlns:wne="http://schemas.microsoft.com/office/word/2006/wordml" xmlns:wps="http://schemas.microsoft.com/office/word/2010/wordprocessingShape" mc:Ignorable="w14 w15 w16se w16cid w16 w16cex w16sdtdh wp14">
+<w:hdr xmlns:wpc="http://schemas.microsoft.com/office/word/2010/wordprocessingCanvas" xmlns:mc="http://schemas.openxmlformats.org/markup-compatibility/2006" xmlns:o="urn:schemas-microsoft-com:office:office" xmlns:r="http://schemas.openxmlformats.org/officeDocument/2006/relationships" xmlns:m="http://schemas.openxmlformats.org/officeDocument/2006/math" xmlns:v="urn:schemas-microsoft-com:vml" xmlns:wp14="http://schemas.microsoft.com/office/word/2010/wordprocessingDrawing" xmlns:wp="http://schemas.openxmlformats.org/drawingml/2006/wordprocessingDrawing" xmlns:w10="urn:schemas-microsoft-com:office:word" xmlns:w="http://schemas.openxmlformats.org/wordprocessingml/2006/main" xmlns:w14="http://schemas.microsoft.com/office/word/2010/wordml" xmlns:w15="http://schemas.microsoft.com/office/word/2012/wordml" xmlns:wpg="http://schemas.microsoft.com/office/word/2010/wordprocessingGroup" xmlns:wpi="http://schemas.microsoft.com/office/word/2010/wordprocessingInk" xmlns:wne="http://schemas.microsoft.com/office/word/2006/wordml" xmlns:wps="http://schemas.microsoft.com/office/word/2010/wordprocessingShape" mc:Ignorable="w14 w15 wp14">
   <w:p>
     <w:pPr>
       <w:spacing w:after="0" w:line="265" w:lineRule="auto"/>
@@ -5936,7 +6293,57 @@
         <w:color w:val="0000FF"/>
         <w:sz w:val="21"/>
       </w:rPr>
-      <w:t>{iktatószám}</w:t>
+      <w:t>{</w:t>
+    </w:r>
+    <w:proofErr w:type="gramStart"/>
+    <w:r>
+      <w:rPr>
+        <w:b/>
+        <w:color w:val="0000FF"/>
+        <w:sz w:val="21"/>
+      </w:rPr>
+      <w:t>{</w:t>
+    </w:r>
+    <w:r>
+      <w:rPr>
+        <w:b/>
+        <w:color w:val="0000FF"/>
+        <w:sz w:val="21"/>
+      </w:rPr>
+      <w:t xml:space="preserve"> </w:t>
+    </w:r>
+    <w:r>
+      <w:rPr>
+        <w:b/>
+        <w:color w:val="0000FF"/>
+        <w:sz w:val="21"/>
+      </w:rPr>
+      <w:t>iktatószám</w:t>
+    </w:r>
+    <w:proofErr w:type="gramEnd"/>
+    <w:r>
+      <w:rPr>
+        <w:b/>
+        <w:color w:val="0000FF"/>
+        <w:sz w:val="21"/>
+      </w:rPr>
+      <w:t xml:space="preserve"> </w:t>
+    </w:r>
+    <w:r>
+      <w:rPr>
+        <w:b/>
+        <w:color w:val="0000FF"/>
+        <w:sz w:val="21"/>
+      </w:rPr>
+      <w:t>}</w:t>
+    </w:r>
+    <w:r>
+      <w:rPr>
+        <w:b/>
+        <w:color w:val="0000FF"/>
+        <w:sz w:val="21"/>
+      </w:rPr>
+      <w:t>}</w:t>
     </w:r>
     <w:r>
       <w:rPr>
@@ -5962,6 +6369,7 @@
     <w:r>
       <w:rPr>
         <w:noProof/>
+        <w:lang w:val="en-US" w:eastAsia="en-US"/>
       </w:rPr>
       <mc:AlternateContent>
         <mc:Choice Requires="wpg">
@@ -6054,7 +6462,7 @@
             </wp:anchor>
           </w:drawing>
         </mc:Choice>
-        <mc:Fallback xmlns:a="http://schemas.openxmlformats.org/drawingml/2006/main">
+        <mc:Fallback xmlns:a="http://schemas.openxmlformats.org/drawingml/2006/main" xmlns:w16se="http://schemas.microsoft.com/office/word/2015/wordml/symex" xmlns:w16sdtdh="http://schemas.microsoft.com/office/word/2020/wordml/sdtdatahash" xmlns:w16="http://schemas.microsoft.com/office/word/2018/wordml" xmlns:w16cid="http://schemas.microsoft.com/office/word/2016/wordml/cid" xmlns:w16cex="http://schemas.microsoft.com/office/word/2018/wordml/cex" xmlns:am3d="http://schemas.microsoft.com/office/drawing/2017/model3d" xmlns:aink="http://schemas.microsoft.com/office/drawing/2016/ink" xmlns:cx8="http://schemas.microsoft.com/office/drawing/2016/5/14/chartex" xmlns:cx7="http://schemas.microsoft.com/office/drawing/2016/5/13/chartex" xmlns:cx6="http://schemas.microsoft.com/office/drawing/2016/5/12/chartex" xmlns:cx5="http://schemas.microsoft.com/office/drawing/2016/5/11/chartex" xmlns:cx4="http://schemas.microsoft.com/office/drawing/2016/5/10/chartex" xmlns:cx3="http://schemas.microsoft.com/office/drawing/2016/5/9/chartex" xmlns:cx2="http://schemas.microsoft.com/office/drawing/2015/10/21/chartex" xmlns:cx1="http://schemas.microsoft.com/office/drawing/2015/9/8/chartex" xmlns:cx="http://schemas.microsoft.com/office/drawing/2014/chartex">
           <w:pict>
             <v:group id="Group 6042" style="width:510.24pt;height:0.75pt;position:absolute;mso-position-horizontal-relative:page;mso-position-horizontal:absolute;margin-left:42.52pt;mso-position-vertical-relative:page;margin-top:45.768pt;" coordsize="64800,95">
               <v:shape id="Shape 6499" style="position:absolute;width:64800;height:95;left:0;top:0;" coordsize="6480049,9525" path="m0,0l6480049,0l6480049,9525l0,9525l0,0">
@@ -6079,7 +6487,7 @@
 </file>
 
 <file path=word/header2.xml><?xml version="1.0" encoding="utf-8"?>
-<w:hdr xmlns:wpc="http://schemas.microsoft.com/office/word/2010/wordprocessingCanvas" xmlns:cx="http://schemas.microsoft.com/office/drawing/2014/chartex" xmlns:cx1="http://schemas.microsoft.com/office/drawing/2015/9/8/chartex" xmlns:cx2="http://schemas.microsoft.com/office/drawing/2015/10/21/chartex" xmlns:cx3="http://schemas.microsoft.com/office/drawing/2016/5/9/chartex" xmlns:cx4="http://schemas.microsoft.com/office/drawing/2016/5/10/chartex" xmlns:cx5="http://schemas.microsoft.com/office/drawing/2016/5/11/chartex" xmlns:cx6="http://schemas.microsoft.com/office/drawing/2016/5/12/chartex" xmlns:cx7="http://schemas.microsoft.com/office/drawing/2016/5/13/chartex" xmlns:cx8="http://schemas.microsoft.com/office/drawing/2016/5/14/chartex" xmlns:mc="http://schemas.openxmlformats.org/markup-compatibility/2006" xmlns:aink="http://schemas.microsoft.com/office/drawing/2016/ink" xmlns:am3d="http://schemas.microsoft.com/office/drawing/2017/model3d" xmlns:o="urn:schemas-microsoft-com:office:office" xmlns:r="http://schemas.openxmlformats.org/officeDocument/2006/relationships" xmlns:m="http://schemas.openxmlformats.org/officeDocument/2006/math" xmlns:v="urn:schemas-microsoft-com:vml" xmlns:wp14="http://schemas.microsoft.com/office/word/2010/wordprocessingDrawing" xmlns:wp="http://schemas.openxmlformats.org/drawingml/2006/wordprocessingDrawing" xmlns:w10="urn:schemas-microsoft-com:office:word" xmlns:w="http://schemas.openxmlformats.org/wordprocessingml/2006/main" xmlns:w14="http://schemas.microsoft.com/office/word/2010/wordml" xmlns:w15="http://schemas.microsoft.com/office/word/2012/wordml" xmlns:w16cex="http://schemas.microsoft.com/office/word/2018/wordml/cex" xmlns:w16cid="http://schemas.microsoft.com/office/word/2016/wordml/cid" xmlns:w16="http://schemas.microsoft.com/office/word/2018/wordml" xmlns:w16sdtdh="http://schemas.microsoft.com/office/word/2020/wordml/sdtdatahash" xmlns:w16se="http://schemas.microsoft.com/office/word/2015/wordml/symex" xmlns:wpg="http://schemas.microsoft.com/office/word/2010/wordprocessingGroup" xmlns:wpi="http://schemas.microsoft.com/office/word/2010/wordprocessingInk" xmlns:wne="http://schemas.microsoft.com/office/word/2006/wordml" xmlns:wps="http://schemas.microsoft.com/office/word/2010/wordprocessingShape" mc:Ignorable="w14 w15 w16se w16cid w16 w16cex w16sdtdh wp14">
+<w:hdr xmlns:wpc="http://schemas.microsoft.com/office/word/2010/wordprocessingCanvas" xmlns:mc="http://schemas.openxmlformats.org/markup-compatibility/2006" xmlns:o="urn:schemas-microsoft-com:office:office" xmlns:r="http://schemas.openxmlformats.org/officeDocument/2006/relationships" xmlns:m="http://schemas.openxmlformats.org/officeDocument/2006/math" xmlns:v="urn:schemas-microsoft-com:vml" xmlns:wp14="http://schemas.microsoft.com/office/word/2010/wordprocessingDrawing" xmlns:wp="http://schemas.openxmlformats.org/drawingml/2006/wordprocessingDrawing" xmlns:w10="urn:schemas-microsoft-com:office:word" xmlns:w="http://schemas.openxmlformats.org/wordprocessingml/2006/main" xmlns:w14="http://schemas.microsoft.com/office/word/2010/wordml" xmlns:w15="http://schemas.microsoft.com/office/word/2012/wordml" xmlns:wpg="http://schemas.microsoft.com/office/word/2010/wordprocessingGroup" xmlns:wpi="http://schemas.microsoft.com/office/word/2010/wordprocessingInk" xmlns:wne="http://schemas.microsoft.com/office/word/2006/wordml" xmlns:wps="http://schemas.microsoft.com/office/word/2010/wordprocessingShape" mc:Ignorable="w14 w15 wp14">
   <w:p>
     <w:pPr>
       <w:spacing w:after="0" w:line="265" w:lineRule="auto"/>
@@ -6092,7 +6500,57 @@
         <w:color w:val="0000FF"/>
         <w:sz w:val="21"/>
       </w:rPr>
-      <w:t>{iktatószám}</w:t>
+      <w:t>{</w:t>
+    </w:r>
+    <w:proofErr w:type="gramStart"/>
+    <w:r>
+      <w:rPr>
+        <w:b/>
+        <w:color w:val="0000FF"/>
+        <w:sz w:val="21"/>
+      </w:rPr>
+      <w:t>{</w:t>
+    </w:r>
+    <w:r>
+      <w:rPr>
+        <w:b/>
+        <w:color w:val="0000FF"/>
+        <w:sz w:val="21"/>
+      </w:rPr>
+      <w:t xml:space="preserve"> </w:t>
+    </w:r>
+    <w:r>
+      <w:rPr>
+        <w:b/>
+        <w:color w:val="0000FF"/>
+        <w:sz w:val="21"/>
+      </w:rPr>
+      <w:t>iktatószám</w:t>
+    </w:r>
+    <w:proofErr w:type="gramEnd"/>
+    <w:r>
+      <w:rPr>
+        <w:b/>
+        <w:color w:val="0000FF"/>
+        <w:sz w:val="21"/>
+      </w:rPr>
+      <w:t xml:space="preserve"> </w:t>
+    </w:r>
+    <w:r>
+      <w:rPr>
+        <w:b/>
+        <w:color w:val="0000FF"/>
+        <w:sz w:val="21"/>
+      </w:rPr>
+      <w:t>}</w:t>
+    </w:r>
+    <w:r>
+      <w:rPr>
+        <w:b/>
+        <w:color w:val="0000FF"/>
+        <w:sz w:val="21"/>
+      </w:rPr>
+      <w:t>}</w:t>
     </w:r>
     <w:r>
       <w:rPr>
@@ -6124,6 +6582,7 @@
     <w:r>
       <w:rPr>
         <w:noProof/>
+        <w:lang w:val="en-US" w:eastAsia="en-US"/>
       </w:rPr>
       <mc:AlternateContent>
         <mc:Choice Requires="wpg">
@@ -6213,7 +6672,7 @@
             </wp:anchor>
           </w:drawing>
         </mc:Choice>
-        <mc:Fallback xmlns:a="http://schemas.openxmlformats.org/drawingml/2006/main">
+        <mc:Fallback xmlns:a="http://schemas.openxmlformats.org/drawingml/2006/main" xmlns:w16se="http://schemas.microsoft.com/office/word/2015/wordml/symex" xmlns:w16sdtdh="http://schemas.microsoft.com/office/word/2020/wordml/sdtdatahash" xmlns:w16="http://schemas.microsoft.com/office/word/2018/wordml" xmlns:w16cid="http://schemas.microsoft.com/office/word/2016/wordml/cid" xmlns:w16cex="http://schemas.microsoft.com/office/word/2018/wordml/cex" xmlns:am3d="http://schemas.microsoft.com/office/drawing/2017/model3d" xmlns:aink="http://schemas.microsoft.com/office/drawing/2016/ink" xmlns:cx8="http://schemas.microsoft.com/office/drawing/2016/5/14/chartex" xmlns:cx7="http://schemas.microsoft.com/office/drawing/2016/5/13/chartex" xmlns:cx6="http://schemas.microsoft.com/office/drawing/2016/5/12/chartex" xmlns:cx5="http://schemas.microsoft.com/office/drawing/2016/5/11/chartex" xmlns:cx4="http://schemas.microsoft.com/office/drawing/2016/5/10/chartex" xmlns:cx3="http://schemas.microsoft.com/office/drawing/2016/5/9/chartex" xmlns:cx2="http://schemas.microsoft.com/office/drawing/2015/10/21/chartex" xmlns:cx1="http://schemas.microsoft.com/office/drawing/2015/9/8/chartex" xmlns:cx="http://schemas.microsoft.com/office/drawing/2014/chartex">
           <w:pict>
             <v:group id="Group 6026" style="width:510.24pt;height:0.75pt;position:absolute;mso-position-horizontal-relative:page;mso-position-horizontal:absolute;margin-left:42.52pt;mso-position-vertical-relative:page;margin-top:45.768pt;" coordsize="64800,95">
               <v:shape id="Shape 6497" style="position:absolute;width:64800;height:95;left:0;top:0;" coordsize="6480049,9525" path="m0,0l6480049,0l6480049,9525l0,9525l0,0">
@@ -6231,7 +6690,7 @@
 </file>
 
 <file path=word/header3.xml><?xml version="1.0" encoding="utf-8"?>
-<w:hdr xmlns:wpc="http://schemas.microsoft.com/office/word/2010/wordprocessingCanvas" xmlns:cx="http://schemas.microsoft.com/office/drawing/2014/chartex" xmlns:cx1="http://schemas.microsoft.com/office/drawing/2015/9/8/chartex" xmlns:cx2="http://schemas.microsoft.com/office/drawing/2015/10/21/chartex" xmlns:cx3="http://schemas.microsoft.com/office/drawing/2016/5/9/chartex" xmlns:cx4="http://schemas.microsoft.com/office/drawing/2016/5/10/chartex" xmlns:cx5="http://schemas.microsoft.com/office/drawing/2016/5/11/chartex" xmlns:cx6="http://schemas.microsoft.com/office/drawing/2016/5/12/chartex" xmlns:cx7="http://schemas.microsoft.com/office/drawing/2016/5/13/chartex" xmlns:cx8="http://schemas.microsoft.com/office/drawing/2016/5/14/chartex" xmlns:mc="http://schemas.openxmlformats.org/markup-compatibility/2006" xmlns:aink="http://schemas.microsoft.com/office/drawing/2016/ink" xmlns:am3d="http://schemas.microsoft.com/office/drawing/2017/model3d" xmlns:o="urn:schemas-microsoft-com:office:office" xmlns:r="http://schemas.openxmlformats.org/officeDocument/2006/relationships" xmlns:m="http://schemas.openxmlformats.org/officeDocument/2006/math" xmlns:v="urn:schemas-microsoft-com:vml" xmlns:wp14="http://schemas.microsoft.com/office/word/2010/wordprocessingDrawing" xmlns:wp="http://schemas.openxmlformats.org/drawingml/2006/wordprocessingDrawing" xmlns:w10="urn:schemas-microsoft-com:office:word" xmlns:w="http://schemas.openxmlformats.org/wordprocessingml/2006/main" xmlns:w14="http://schemas.microsoft.com/office/word/2010/wordml" xmlns:w15="http://schemas.microsoft.com/office/word/2012/wordml" xmlns:w16cex="http://schemas.microsoft.com/office/word/2018/wordml/cex" xmlns:w16cid="http://schemas.microsoft.com/office/word/2016/wordml/cid" xmlns:w16="http://schemas.microsoft.com/office/word/2018/wordml" xmlns:w16sdtdh="http://schemas.microsoft.com/office/word/2020/wordml/sdtdatahash" xmlns:w16se="http://schemas.microsoft.com/office/word/2015/wordml/symex" xmlns:wpg="http://schemas.microsoft.com/office/word/2010/wordprocessingGroup" xmlns:wpi="http://schemas.microsoft.com/office/word/2010/wordprocessingInk" xmlns:wne="http://schemas.microsoft.com/office/word/2006/wordml" xmlns:wps="http://schemas.microsoft.com/office/word/2010/wordprocessingShape" mc:Ignorable="w14 w15 w16se w16cid w16 w16cex w16sdtdh wp14">
+<w:hdr xmlns:wpc="http://schemas.microsoft.com/office/word/2010/wordprocessingCanvas" xmlns:mc="http://schemas.openxmlformats.org/markup-compatibility/2006" xmlns:o="urn:schemas-microsoft-com:office:office" xmlns:r="http://schemas.openxmlformats.org/officeDocument/2006/relationships" xmlns:m="http://schemas.openxmlformats.org/officeDocument/2006/math" xmlns:v="urn:schemas-microsoft-com:vml" xmlns:wp14="http://schemas.microsoft.com/office/word/2010/wordprocessingDrawing" xmlns:wp="http://schemas.openxmlformats.org/drawingml/2006/wordprocessingDrawing" xmlns:w10="urn:schemas-microsoft-com:office:word" xmlns:w="http://schemas.openxmlformats.org/wordprocessingml/2006/main" xmlns:w14="http://schemas.microsoft.com/office/word/2010/wordml" xmlns:w15="http://schemas.microsoft.com/office/word/2012/wordml" xmlns:wpg="http://schemas.microsoft.com/office/word/2010/wordprocessingGroup" xmlns:wpi="http://schemas.microsoft.com/office/word/2010/wordprocessingInk" xmlns:wne="http://schemas.microsoft.com/office/word/2006/wordml" xmlns:wps="http://schemas.microsoft.com/office/word/2010/wordprocessingShape" mc:Ignorable="w14 w15 wp14">
   <w:p>
     <w:pPr>
       <w:spacing w:after="0" w:line="259" w:lineRule="auto"/>
@@ -6240,6 +6699,7 @@
     <w:r>
       <w:rPr>
         <w:noProof/>
+        <w:lang w:val="en-US" w:eastAsia="en-US"/>
       </w:rPr>
       <mc:AlternateContent>
         <mc:Choice Requires="wpg">
@@ -6329,7 +6789,7 @@
             </wp:anchor>
           </w:drawing>
         </mc:Choice>
-        <mc:Fallback xmlns:a="http://schemas.openxmlformats.org/drawingml/2006/main">
+        <mc:Fallback xmlns:a="http://schemas.openxmlformats.org/drawingml/2006/main" xmlns:w16se="http://schemas.microsoft.com/office/word/2015/wordml/symex" xmlns:w16sdtdh="http://schemas.microsoft.com/office/word/2020/wordml/sdtdatahash" xmlns:w16="http://schemas.microsoft.com/office/word/2018/wordml" xmlns:w16cid="http://schemas.microsoft.com/office/word/2016/wordml/cid" xmlns:w16cex="http://schemas.microsoft.com/office/word/2018/wordml/cex" xmlns:am3d="http://schemas.microsoft.com/office/drawing/2017/model3d" xmlns:aink="http://schemas.microsoft.com/office/drawing/2016/ink" xmlns:cx8="http://schemas.microsoft.com/office/drawing/2016/5/14/chartex" xmlns:cx7="http://schemas.microsoft.com/office/drawing/2016/5/13/chartex" xmlns:cx6="http://schemas.microsoft.com/office/drawing/2016/5/12/chartex" xmlns:cx5="http://schemas.microsoft.com/office/drawing/2016/5/11/chartex" xmlns:cx4="http://schemas.microsoft.com/office/drawing/2016/5/10/chartex" xmlns:cx3="http://schemas.microsoft.com/office/drawing/2016/5/9/chartex" xmlns:cx2="http://schemas.microsoft.com/office/drawing/2015/10/21/chartex" xmlns:cx1="http://schemas.microsoft.com/office/drawing/2015/9/8/chartex" xmlns:cx="http://schemas.microsoft.com/office/drawing/2014/chartex">
           <w:pict>
             <v:group id="Group 6012" style="width:510.24pt;height:0.75pt;position:absolute;mso-position-horizontal-relative:page;mso-position-horizontal:absolute;margin-left:42.52pt;mso-position-vertical-relative:page;margin-top:45.768pt;" coordsize="64800,95">
               <v:shape id="Shape 6495" style="position:absolute;width:64800;height:95;left:0;top:0;" coordsize="6480049,9525" path="m0,0l6480049,0l6480049,9525l0,9525l0,0">
@@ -6347,7 +6807,7 @@
 </file>
 
 <file path=word/header4.xml><?xml version="1.0" encoding="utf-8"?>
-<w:hdr xmlns:wpc="http://schemas.microsoft.com/office/word/2010/wordprocessingCanvas" xmlns:cx="http://schemas.microsoft.com/office/drawing/2014/chartex" xmlns:cx1="http://schemas.microsoft.com/office/drawing/2015/9/8/chartex" xmlns:cx2="http://schemas.microsoft.com/office/drawing/2015/10/21/chartex" xmlns:cx3="http://schemas.microsoft.com/office/drawing/2016/5/9/chartex" xmlns:cx4="http://schemas.microsoft.com/office/drawing/2016/5/10/chartex" xmlns:cx5="http://schemas.microsoft.com/office/drawing/2016/5/11/chartex" xmlns:cx6="http://schemas.microsoft.com/office/drawing/2016/5/12/chartex" xmlns:cx7="http://schemas.microsoft.com/office/drawing/2016/5/13/chartex" xmlns:cx8="http://schemas.microsoft.com/office/drawing/2016/5/14/chartex" xmlns:mc="http://schemas.openxmlformats.org/markup-compatibility/2006" xmlns:aink="http://schemas.microsoft.com/office/drawing/2016/ink" xmlns:am3d="http://schemas.microsoft.com/office/drawing/2017/model3d" xmlns:o="urn:schemas-microsoft-com:office:office" xmlns:r="http://schemas.openxmlformats.org/officeDocument/2006/relationships" xmlns:m="http://schemas.openxmlformats.org/officeDocument/2006/math" xmlns:v="urn:schemas-microsoft-com:vml" xmlns:wp14="http://schemas.microsoft.com/office/word/2010/wordprocessingDrawing" xmlns:wp="http://schemas.openxmlformats.org/drawingml/2006/wordprocessingDrawing" xmlns:w10="urn:schemas-microsoft-com:office:word" xmlns:w="http://schemas.openxmlformats.org/wordprocessingml/2006/main" xmlns:w14="http://schemas.microsoft.com/office/word/2010/wordml" xmlns:w15="http://schemas.microsoft.com/office/word/2012/wordml" xmlns:w16cex="http://schemas.microsoft.com/office/word/2018/wordml/cex" xmlns:w16cid="http://schemas.microsoft.com/office/word/2016/wordml/cid" xmlns:w16="http://schemas.microsoft.com/office/word/2018/wordml" xmlns:w16sdtdh="http://schemas.microsoft.com/office/word/2020/wordml/sdtdatahash" xmlns:w16se="http://schemas.microsoft.com/office/word/2015/wordml/symex" xmlns:wpg="http://schemas.microsoft.com/office/word/2010/wordprocessingGroup" xmlns:wpi="http://schemas.microsoft.com/office/word/2010/wordprocessingInk" xmlns:wne="http://schemas.microsoft.com/office/word/2006/wordml" xmlns:wps="http://schemas.microsoft.com/office/word/2010/wordprocessingShape" mc:Ignorable="w14 w15 w16se w16cid w16 w16cex w16sdtdh wp14">
+<w:hdr xmlns:wpc="http://schemas.microsoft.com/office/word/2010/wordprocessingCanvas" xmlns:mc="http://schemas.openxmlformats.org/markup-compatibility/2006" xmlns:o="urn:schemas-microsoft-com:office:office" xmlns:r="http://schemas.openxmlformats.org/officeDocument/2006/relationships" xmlns:m="http://schemas.openxmlformats.org/officeDocument/2006/math" xmlns:v="urn:schemas-microsoft-com:vml" xmlns:wp14="http://schemas.microsoft.com/office/word/2010/wordprocessingDrawing" xmlns:wp="http://schemas.openxmlformats.org/drawingml/2006/wordprocessingDrawing" xmlns:w10="urn:schemas-microsoft-com:office:word" xmlns:w="http://schemas.openxmlformats.org/wordprocessingml/2006/main" xmlns:w14="http://schemas.microsoft.com/office/word/2010/wordml" xmlns:w15="http://schemas.microsoft.com/office/word/2012/wordml" xmlns:wpg="http://schemas.microsoft.com/office/word/2010/wordprocessingGroup" xmlns:wpi="http://schemas.microsoft.com/office/word/2010/wordprocessingInk" xmlns:wne="http://schemas.microsoft.com/office/word/2006/wordml" xmlns:wps="http://schemas.microsoft.com/office/word/2010/wordprocessingShape" mc:Ignorable="w14 w15 wp14">
   <w:p>
     <w:pPr>
       <w:spacing w:after="0" w:line="259" w:lineRule="auto"/>
@@ -6358,7 +6818,7 @@
 </file>
 
 <file path=word/header5.xml><?xml version="1.0" encoding="utf-8"?>
-<w:hdr xmlns:wpc="http://schemas.microsoft.com/office/word/2010/wordprocessingCanvas" xmlns:cx="http://schemas.microsoft.com/office/drawing/2014/chartex" xmlns:cx1="http://schemas.microsoft.com/office/drawing/2015/9/8/chartex" xmlns:cx2="http://schemas.microsoft.com/office/drawing/2015/10/21/chartex" xmlns:cx3="http://schemas.microsoft.com/office/drawing/2016/5/9/chartex" xmlns:cx4="http://schemas.microsoft.com/office/drawing/2016/5/10/chartex" xmlns:cx5="http://schemas.microsoft.com/office/drawing/2016/5/11/chartex" xmlns:cx6="http://schemas.microsoft.com/office/drawing/2016/5/12/chartex" xmlns:cx7="http://schemas.microsoft.com/office/drawing/2016/5/13/chartex" xmlns:cx8="http://schemas.microsoft.com/office/drawing/2016/5/14/chartex" xmlns:mc="http://schemas.openxmlformats.org/markup-compatibility/2006" xmlns:aink="http://schemas.microsoft.com/office/drawing/2016/ink" xmlns:am3d="http://schemas.microsoft.com/office/drawing/2017/model3d" xmlns:o="urn:schemas-microsoft-com:office:office" xmlns:r="http://schemas.openxmlformats.org/officeDocument/2006/relationships" xmlns:m="http://schemas.openxmlformats.org/officeDocument/2006/math" xmlns:v="urn:schemas-microsoft-com:vml" xmlns:wp14="http://schemas.microsoft.com/office/word/2010/wordprocessingDrawing" xmlns:wp="http://schemas.openxmlformats.org/drawingml/2006/wordprocessingDrawing" xmlns:w10="urn:schemas-microsoft-com:office:word" xmlns:w="http://schemas.openxmlformats.org/wordprocessingml/2006/main" xmlns:w14="http://schemas.microsoft.com/office/word/2010/wordml" xmlns:w15="http://schemas.microsoft.com/office/word/2012/wordml" xmlns:w16cex="http://schemas.microsoft.com/office/word/2018/wordml/cex" xmlns:w16cid="http://schemas.microsoft.com/office/word/2016/wordml/cid" xmlns:w16="http://schemas.microsoft.com/office/word/2018/wordml" xmlns:w16sdtdh="http://schemas.microsoft.com/office/word/2020/wordml/sdtdatahash" xmlns:w16se="http://schemas.microsoft.com/office/word/2015/wordml/symex" xmlns:wpg="http://schemas.microsoft.com/office/word/2010/wordprocessingGroup" xmlns:wpi="http://schemas.microsoft.com/office/word/2010/wordprocessingInk" xmlns:wne="http://schemas.microsoft.com/office/word/2006/wordml" xmlns:wps="http://schemas.microsoft.com/office/word/2010/wordprocessingShape" mc:Ignorable="w14 w15 w16se w16cid w16 w16cex w16sdtdh wp14">
+<w:hdr xmlns:wpc="http://schemas.microsoft.com/office/word/2010/wordprocessingCanvas" xmlns:mc="http://schemas.openxmlformats.org/markup-compatibility/2006" xmlns:o="urn:schemas-microsoft-com:office:office" xmlns:r="http://schemas.openxmlformats.org/officeDocument/2006/relationships" xmlns:m="http://schemas.openxmlformats.org/officeDocument/2006/math" xmlns:v="urn:schemas-microsoft-com:vml" xmlns:wp14="http://schemas.microsoft.com/office/word/2010/wordprocessingDrawing" xmlns:wp="http://schemas.openxmlformats.org/drawingml/2006/wordprocessingDrawing" xmlns:w10="urn:schemas-microsoft-com:office:word" xmlns:w="http://schemas.openxmlformats.org/wordprocessingml/2006/main" xmlns:w14="http://schemas.microsoft.com/office/word/2010/wordml" xmlns:w15="http://schemas.microsoft.com/office/word/2012/wordml" xmlns:wpg="http://schemas.microsoft.com/office/word/2010/wordprocessingGroup" xmlns:wpi="http://schemas.microsoft.com/office/word/2010/wordprocessingInk" xmlns:wne="http://schemas.microsoft.com/office/word/2006/wordml" xmlns:wps="http://schemas.microsoft.com/office/word/2010/wordprocessingShape" mc:Ignorable="w14 w15 wp14">
   <w:p>
     <w:pPr>
       <w:spacing w:after="0" w:line="259" w:lineRule="auto"/>
@@ -6367,6 +6827,7 @@
     <w:r>
       <w:rPr>
         <w:noProof/>
+        <w:lang w:val="en-US" w:eastAsia="en-US"/>
       </w:rPr>
       <mc:AlternateContent>
         <mc:Choice Requires="wpg">
@@ -6585,7 +7046,7 @@
             </wp:anchor>
           </w:drawing>
         </mc:Choice>
-        <mc:Fallback xmlns:a="http://schemas.openxmlformats.org/drawingml/2006/main">
+        <mc:Fallback xmlns:a="http://schemas.openxmlformats.org/drawingml/2006/main" xmlns:w16se="http://schemas.microsoft.com/office/word/2015/wordml/symex" xmlns:w16sdtdh="http://schemas.microsoft.com/office/word/2020/wordml/sdtdatahash" xmlns:w16="http://schemas.microsoft.com/office/word/2018/wordml" xmlns:w16cid="http://schemas.microsoft.com/office/word/2016/wordml/cid" xmlns:w16cex="http://schemas.microsoft.com/office/word/2018/wordml/cex" xmlns:am3d="http://schemas.microsoft.com/office/drawing/2017/model3d" xmlns:aink="http://schemas.microsoft.com/office/drawing/2016/ink" xmlns:cx8="http://schemas.microsoft.com/office/drawing/2016/5/14/chartex" xmlns:cx7="http://schemas.microsoft.com/office/drawing/2016/5/13/chartex" xmlns:cx6="http://schemas.microsoft.com/office/drawing/2016/5/12/chartex" xmlns:cx5="http://schemas.microsoft.com/office/drawing/2016/5/11/chartex" xmlns:cx4="http://schemas.microsoft.com/office/drawing/2016/5/10/chartex" xmlns:cx3="http://schemas.microsoft.com/office/drawing/2016/5/9/chartex" xmlns:cx2="http://schemas.microsoft.com/office/drawing/2015/10/21/chartex" xmlns:cx1="http://schemas.microsoft.com/office/drawing/2015/9/8/chartex" xmlns:cx="http://schemas.microsoft.com/office/drawing/2014/chartex">
           <w:pict>
             <v:group id="Group 6075" style="width:510.241pt;height:31.163pt;position:absolute;mso-position-horizontal-relative:page;mso-position-horizontal:absolute;margin-left:42.52pt;mso-position-vertical-relative:page;margin-top:15.355pt;" coordsize="64800,3957">
               <v:shape id="Shape 6503" style="position:absolute;width:64800;height:95;left:0;top:3862;" coordsize="6480049,9525" path="m0,0l6480049,0l6480049,9525l0,9525l0,0">
@@ -6666,7 +7127,7 @@
 </file>
 
 <file path=word/header6.xml><?xml version="1.0" encoding="utf-8"?>
-<w:hdr xmlns:wpc="http://schemas.microsoft.com/office/word/2010/wordprocessingCanvas" xmlns:cx="http://schemas.microsoft.com/office/drawing/2014/chartex" xmlns:cx1="http://schemas.microsoft.com/office/drawing/2015/9/8/chartex" xmlns:cx2="http://schemas.microsoft.com/office/drawing/2015/10/21/chartex" xmlns:cx3="http://schemas.microsoft.com/office/drawing/2016/5/9/chartex" xmlns:cx4="http://schemas.microsoft.com/office/drawing/2016/5/10/chartex" xmlns:cx5="http://schemas.microsoft.com/office/drawing/2016/5/11/chartex" xmlns:cx6="http://schemas.microsoft.com/office/drawing/2016/5/12/chartex" xmlns:cx7="http://schemas.microsoft.com/office/drawing/2016/5/13/chartex" xmlns:cx8="http://schemas.microsoft.com/office/drawing/2016/5/14/chartex" xmlns:mc="http://schemas.openxmlformats.org/markup-compatibility/2006" xmlns:aink="http://schemas.microsoft.com/office/drawing/2016/ink" xmlns:am3d="http://schemas.microsoft.com/office/drawing/2017/model3d" xmlns:o="urn:schemas-microsoft-com:office:office" xmlns:r="http://schemas.openxmlformats.org/officeDocument/2006/relationships" xmlns:m="http://schemas.openxmlformats.org/officeDocument/2006/math" xmlns:v="urn:schemas-microsoft-com:vml" xmlns:wp14="http://schemas.microsoft.com/office/word/2010/wordprocessingDrawing" xmlns:wp="http://schemas.openxmlformats.org/drawingml/2006/wordprocessingDrawing" xmlns:w10="urn:schemas-microsoft-com:office:word" xmlns:w="http://schemas.openxmlformats.org/wordprocessingml/2006/main" xmlns:w14="http://schemas.microsoft.com/office/word/2010/wordml" xmlns:w15="http://schemas.microsoft.com/office/word/2012/wordml" xmlns:w16cex="http://schemas.microsoft.com/office/word/2018/wordml/cex" xmlns:w16cid="http://schemas.microsoft.com/office/word/2016/wordml/cid" xmlns:w16="http://schemas.microsoft.com/office/word/2018/wordml" xmlns:w16sdtdh="http://schemas.microsoft.com/office/word/2020/wordml/sdtdatahash" xmlns:w16se="http://schemas.microsoft.com/office/word/2015/wordml/symex" xmlns:wpg="http://schemas.microsoft.com/office/word/2010/wordprocessingGroup" xmlns:wpi="http://schemas.microsoft.com/office/word/2010/wordprocessingInk" xmlns:wne="http://schemas.microsoft.com/office/word/2006/wordml" xmlns:wps="http://schemas.microsoft.com/office/word/2010/wordprocessingShape" mc:Ignorable="w14 w15 w16se w16cid w16 w16cex w16sdtdh wp14">
+<w:hdr xmlns:wpc="http://schemas.microsoft.com/office/word/2010/wordprocessingCanvas" xmlns:mc="http://schemas.openxmlformats.org/markup-compatibility/2006" xmlns:o="urn:schemas-microsoft-com:office:office" xmlns:r="http://schemas.openxmlformats.org/officeDocument/2006/relationships" xmlns:m="http://schemas.openxmlformats.org/officeDocument/2006/math" xmlns:v="urn:schemas-microsoft-com:vml" xmlns:wp14="http://schemas.microsoft.com/office/word/2010/wordprocessingDrawing" xmlns:wp="http://schemas.openxmlformats.org/drawingml/2006/wordprocessingDrawing" xmlns:w10="urn:schemas-microsoft-com:office:word" xmlns:w="http://schemas.openxmlformats.org/wordprocessingml/2006/main" xmlns:w14="http://schemas.microsoft.com/office/word/2010/wordml" xmlns:w15="http://schemas.microsoft.com/office/word/2012/wordml" xmlns:wpg="http://schemas.microsoft.com/office/word/2010/wordprocessingGroup" xmlns:wpi="http://schemas.microsoft.com/office/word/2010/wordprocessingInk" xmlns:wne="http://schemas.microsoft.com/office/word/2006/wordml" xmlns:wps="http://schemas.microsoft.com/office/word/2010/wordprocessingShape" mc:Ignorable="w14 w15 wp14">
   <w:p>
     <w:pPr>
       <w:spacing w:after="0" w:line="259" w:lineRule="auto"/>
@@ -6675,6 +7136,7 @@
     <w:r>
       <w:rPr>
         <w:noProof/>
+        <w:lang w:val="en-US" w:eastAsia="en-US"/>
       </w:rPr>
       <mc:AlternateContent>
         <mc:Choice Requires="wpg">
@@ -6893,7 +7355,7 @@
             </wp:anchor>
           </w:drawing>
         </mc:Choice>
-        <mc:Fallback xmlns:a="http://schemas.openxmlformats.org/drawingml/2006/main">
+        <mc:Fallback xmlns:a="http://schemas.openxmlformats.org/drawingml/2006/main" xmlns:w16se="http://schemas.microsoft.com/office/word/2015/wordml/symex" xmlns:w16sdtdh="http://schemas.microsoft.com/office/word/2020/wordml/sdtdatahash" xmlns:w16="http://schemas.microsoft.com/office/word/2018/wordml" xmlns:w16cid="http://schemas.microsoft.com/office/word/2016/wordml/cid" xmlns:w16cex="http://schemas.microsoft.com/office/word/2018/wordml/cex" xmlns:am3d="http://schemas.microsoft.com/office/drawing/2017/model3d" xmlns:aink="http://schemas.microsoft.com/office/drawing/2016/ink" xmlns:cx8="http://schemas.microsoft.com/office/drawing/2016/5/14/chartex" xmlns:cx7="http://schemas.microsoft.com/office/drawing/2016/5/13/chartex" xmlns:cx6="http://schemas.microsoft.com/office/drawing/2016/5/12/chartex" xmlns:cx5="http://schemas.microsoft.com/office/drawing/2016/5/11/chartex" xmlns:cx4="http://schemas.microsoft.com/office/drawing/2016/5/10/chartex" xmlns:cx3="http://schemas.microsoft.com/office/drawing/2016/5/9/chartex" xmlns:cx2="http://schemas.microsoft.com/office/drawing/2015/10/21/chartex" xmlns:cx1="http://schemas.microsoft.com/office/drawing/2015/9/8/chartex" xmlns:cx="http://schemas.microsoft.com/office/drawing/2014/chartex">
           <w:pict>
             <v:group id="Group 6057" style="width:510.241pt;height:31.163pt;position:absolute;mso-position-horizontal-relative:page;mso-position-horizontal:absolute;margin-left:42.52pt;mso-position-vertical-relative:page;margin-top:15.355pt;" coordsize="64800,3957">
               <v:shape id="Shape 6501" style="position:absolute;width:64800;height:95;left:0;top:3862;" coordsize="6480049,9525" path="m0,0l6480049,0l6480049,9525l0,9525l0,0">
@@ -6974,7 +7436,7 @@
 </file>
 
 <file path=word/numbering.xml><?xml version="1.0" encoding="utf-8"?>
-<w:numbering xmlns:wpc="http://schemas.microsoft.com/office/word/2010/wordprocessingCanvas" xmlns:cx="http://schemas.microsoft.com/office/drawing/2014/chartex" xmlns:cx1="http://schemas.microsoft.com/office/drawing/2015/9/8/chartex" xmlns:cx2="http://schemas.microsoft.com/office/drawing/2015/10/21/chartex" xmlns:cx3="http://schemas.microsoft.com/office/drawing/2016/5/9/chartex" xmlns:cx4="http://schemas.microsoft.com/office/drawing/2016/5/10/chartex" xmlns:cx5="http://schemas.microsoft.com/office/drawing/2016/5/11/chartex" xmlns:cx6="http://schemas.microsoft.com/office/drawing/2016/5/12/chartex" xmlns:cx7="http://schemas.microsoft.com/office/drawing/2016/5/13/chartex" xmlns:cx8="http://schemas.microsoft.com/office/drawing/2016/5/14/chartex" xmlns:mc="http://schemas.openxmlformats.org/markup-compatibility/2006" xmlns:aink="http://schemas.microsoft.com/office/drawing/2016/ink" xmlns:am3d="http://schemas.microsoft.com/office/drawing/2017/model3d" xmlns:o="urn:schemas-microsoft-com:office:office" xmlns:r="http://schemas.openxmlformats.org/officeDocument/2006/relationships" xmlns:m="http://schemas.openxmlformats.org/officeDocument/2006/math" xmlns:v="urn:schemas-microsoft-com:vml" xmlns:wp14="http://schemas.microsoft.com/office/word/2010/wordprocessingDrawing" xmlns:wp="http://schemas.openxmlformats.org/drawingml/2006/wordprocessingDrawing" xmlns:w10="urn:schemas-microsoft-com:office:word" xmlns:w="http://schemas.openxmlformats.org/wordprocessingml/2006/main" xmlns:w14="http://schemas.microsoft.com/office/word/2010/wordml" xmlns:w15="http://schemas.microsoft.com/office/word/2012/wordml" xmlns:w16cex="http://schemas.microsoft.com/office/word/2018/wordml/cex" xmlns:w16cid="http://schemas.microsoft.com/office/word/2016/wordml/cid" xmlns:w16="http://schemas.microsoft.com/office/word/2018/wordml" xmlns:w16sdtdh="http://schemas.microsoft.com/office/word/2020/wordml/sdtdatahash" xmlns:w16se="http://schemas.microsoft.com/office/word/2015/wordml/symex" xmlns:wpg="http://schemas.microsoft.com/office/word/2010/wordprocessingGroup" xmlns:wpi="http://schemas.microsoft.com/office/word/2010/wordprocessingInk" xmlns:wne="http://schemas.microsoft.com/office/word/2006/wordml" xmlns:wps="http://schemas.microsoft.com/office/word/2010/wordprocessingShape" mc:Ignorable="w14 w15 w16se w16cid w16 w16cex w16sdtdh wp14">
+<w:numbering xmlns:wpc="http://schemas.microsoft.com/office/word/2010/wordprocessingCanvas" xmlns:mc="http://schemas.openxmlformats.org/markup-compatibility/2006" xmlns:o="urn:schemas-microsoft-com:office:office" xmlns:r="http://schemas.openxmlformats.org/officeDocument/2006/relationships" xmlns:m="http://schemas.openxmlformats.org/officeDocument/2006/math" xmlns:v="urn:schemas-microsoft-com:vml" xmlns:wp14="http://schemas.microsoft.com/office/word/2010/wordprocessingDrawing" xmlns:wp="http://schemas.openxmlformats.org/drawingml/2006/wordprocessingDrawing" xmlns:w10="urn:schemas-microsoft-com:office:word" xmlns:w="http://schemas.openxmlformats.org/wordprocessingml/2006/main" xmlns:w14="http://schemas.microsoft.com/office/word/2010/wordml" xmlns:w15="http://schemas.microsoft.com/office/word/2012/wordml" xmlns:wpg="http://schemas.microsoft.com/office/word/2010/wordprocessingGroup" xmlns:wpi="http://schemas.microsoft.com/office/word/2010/wordprocessingInk" xmlns:wne="http://schemas.microsoft.com/office/word/2006/wordml" xmlns:wps="http://schemas.microsoft.com/office/word/2010/wordprocessingShape" mc:Ignorable="w14 w15 wp14">
   <w:abstractNum w:abstractNumId="0" w15:restartNumberingAfterBreak="0">
     <w:nsid w:val="23DE4396"/>
     <w:multiLevelType w:val="hybridMultilevel"/>
@@ -7203,7 +7665,7 @@
 </file>
 
 <file path=word/styles.xml><?xml version="1.0" encoding="utf-8"?>
-<w:styles xmlns:mc="http://schemas.openxmlformats.org/markup-compatibility/2006" xmlns:r="http://schemas.openxmlformats.org/officeDocument/2006/relationships" xmlns:w="http://schemas.openxmlformats.org/wordprocessingml/2006/main" xmlns:w14="http://schemas.microsoft.com/office/word/2010/wordml" xmlns:w15="http://schemas.microsoft.com/office/word/2012/wordml" xmlns:w16cex="http://schemas.microsoft.com/office/word/2018/wordml/cex" xmlns:w16cid="http://schemas.microsoft.com/office/word/2016/wordml/cid" xmlns:w16="http://schemas.microsoft.com/office/word/2018/wordml" xmlns:w16sdtdh="http://schemas.microsoft.com/office/word/2020/wordml/sdtdatahash" xmlns:w16se="http://schemas.microsoft.com/office/word/2015/wordml/symex" mc:Ignorable="w14 w15 w16se w16cid w16 w16cex w16sdtdh">
+<w:styles xmlns:mc="http://schemas.openxmlformats.org/markup-compatibility/2006" xmlns:r="http://schemas.openxmlformats.org/officeDocument/2006/relationships" xmlns:w="http://schemas.openxmlformats.org/wordprocessingml/2006/main" xmlns:w14="http://schemas.microsoft.com/office/word/2010/wordml" xmlns:w15="http://schemas.microsoft.com/office/word/2012/wordml" mc:Ignorable="w14 w15">
   <w:docDefaults>
     <w:rPrDefault>
       <w:rPr>
@@ -7219,7 +7681,7 @@
       </w:pPr>
     </w:pPrDefault>
   </w:docDefaults>
-  <w:latentStyles w:defLockedState="0" w:defUIPriority="99" w:defSemiHidden="0" w:defUnhideWhenUsed="0" w:defQFormat="0" w:count="376">
+  <w:latentStyles w:defLockedState="0" w:defUIPriority="99" w:defSemiHidden="0" w:defUnhideWhenUsed="0" w:defQFormat="0" w:count="371">
     <w:lsdException w:name="Normal" w:uiPriority="0" w:qFormat="1"/>
     <w:lsdException w:name="heading 1" w:uiPriority="9" w:qFormat="1"/>
     <w:lsdException w:name="heading 2" w:semiHidden="1" w:uiPriority="9" w:unhideWhenUsed="1" w:qFormat="1"/>
@@ -7591,11 +8053,6 @@
     <w:lsdException w:name="List Table 5 Dark Accent 6" w:uiPriority="50"/>
     <w:lsdException w:name="List Table 6 Colorful Accent 6" w:uiPriority="51"/>
     <w:lsdException w:name="List Table 7 Colorful Accent 6" w:uiPriority="52"/>
-    <w:lsdException w:name="Mention" w:semiHidden="1" w:unhideWhenUsed="1"/>
-    <w:lsdException w:name="Smart Hyperlink" w:semiHidden="1" w:unhideWhenUsed="1"/>
-    <w:lsdException w:name="Hashtag" w:semiHidden="1" w:unhideWhenUsed="1"/>
-    <w:lsdException w:name="Unresolved Mention" w:semiHidden="1" w:unhideWhenUsed="1"/>
-    <w:lsdException w:name="Smart Link" w:semiHidden="1" w:unhideWhenUsed="1"/>
   </w:latentStyles>
   <w:style w:type="paragraph" w:default="1" w:styleId="Norml">
     <w:name w:val="Normal"/>

</xml_diff>